<commit_message>
Organizado o docx e a especificação do problema.
</commit_message>
<xml_diff>
--- a/Documentação.docx
+++ b/Documentação.docx
@@ -59,7 +59,7 @@
                           <pic:cNvPicPr/>
                         </pic:nvPicPr>
                         <pic:blipFill>
-                          <a:blip r:embed="rId7"/>
+                          <a:blip r:embed="rId8"/>
                           <a:stretch>
                             <a:fillRect/>
                           </a:stretch>
@@ -91,6 +91,7 @@
               <w:rPr>
                 <w:rFonts w:cs="Times New Roman"/>
                 <w:b/>
+                <w:sz w:val="20"/>
                 <w:szCs w:val="20"/>
               </w:rPr>
             </w:pPr>
@@ -98,6 +99,7 @@
               <w:rPr>
                 <w:rFonts w:cs="Times New Roman"/>
                 <w:b/>
+                <w:sz w:val="20"/>
                 <w:szCs w:val="20"/>
               </w:rPr>
               <w:t>UNIVERSIDADE FEDERAL DE UBERLÂNDIA</w:t>
@@ -109,6 +111,7 @@
               <w:rPr>
                 <w:rFonts w:cs="Times New Roman"/>
                 <w:b/>
+                <w:sz w:val="20"/>
                 <w:szCs w:val="20"/>
               </w:rPr>
             </w:pPr>
@@ -116,6 +119,7 @@
               <w:rPr>
                 <w:rFonts w:cs="Times New Roman"/>
                 <w:b/>
+                <w:sz w:val="20"/>
                 <w:szCs w:val="20"/>
               </w:rPr>
               <w:t>FACULDADE DE ENGENHARIA MECÂNICA</w:t>
@@ -129,6 +133,7 @@
                 <w:b/>
                 <w:bCs/>
                 <w:color w:val="000000"/>
+                <w:sz w:val="20"/>
                 <w:szCs w:val="20"/>
                 <w:lang w:eastAsia="pt-BR"/>
               </w:rPr>
@@ -139,6 +144,7 @@
                 <w:b/>
                 <w:bCs/>
                 <w:color w:val="000000"/>
+                <w:sz w:val="20"/>
                 <w:szCs w:val="20"/>
                 <w:lang w:eastAsia="pt-BR"/>
               </w:rPr>
@@ -153,6 +159,7 @@
                 <w:b/>
                 <w:bCs/>
                 <w:color w:val="000000"/>
+                <w:sz w:val="20"/>
                 <w:szCs w:val="20"/>
                 <w:lang w:eastAsia="pt-BR"/>
               </w:rPr>
@@ -163,6 +170,7 @@
                 <w:b/>
                 <w:bCs/>
                 <w:color w:val="000000"/>
+                <w:sz w:val="20"/>
                 <w:szCs w:val="20"/>
                 <w:lang w:eastAsia="pt-BR"/>
               </w:rPr>
@@ -177,7 +185,6 @@
                 <w:b/>
                 <w:bCs/>
                 <w:color w:val="000000"/>
-                <w:sz w:val="24"/>
                 <w:szCs w:val="24"/>
                 <w:lang w:eastAsia="pt-BR"/>
               </w:rPr>
@@ -188,6 +195,7 @@
                 <w:b/>
                 <w:bCs/>
                 <w:color w:val="000000"/>
+                <w:sz w:val="20"/>
                 <w:szCs w:val="20"/>
                 <w:lang w:eastAsia="pt-BR"/>
               </w:rPr>
@@ -198,6 +206,7 @@
                 <w:rFonts w:eastAsia="Times New Roman" w:cs="Times New Roman"/>
                 <w:b/>
                 <w:bCs/>
+                <w:sz w:val="20"/>
                 <w:szCs w:val="20"/>
                 <w:lang w:eastAsia="pt-BR"/>
               </w:rPr>
@@ -242,7 +251,7 @@
                           <pic:cNvPicPr/>
                         </pic:nvPicPr>
                         <pic:blipFill>
-                          <a:blip r:embed="rId8"/>
+                          <a:blip r:embed="rId9"/>
                           <a:stretch>
                             <a:fillRect/>
                           </a:stretch>
@@ -341,7 +350,6 @@
         <w:spacing w:after="0" w:line="240" w:lineRule="auto"/>
         <w:rPr>
           <w:rFonts w:eastAsia="Times New Roman" w:cs="Times New Roman"/>
-          <w:sz w:val="24"/>
           <w:szCs w:val="24"/>
           <w:lang w:eastAsia="pt-BR"/>
         </w:rPr>
@@ -365,31 +373,7 @@
           <w:rFonts w:ascii="Times New Roman" w:hAnsi="Times New Roman" w:cs="Times New Roman"/>
           <w:sz w:val="28"/>
         </w:rPr>
-        <w:t>PROJET</w:t>
-      </w:r>
-      <w:r>
-        <w:rPr>
-          <w:rStyle w:val="fontstyle01"/>
-          <w:rFonts w:ascii="Times New Roman" w:hAnsi="Times New Roman" w:cs="Times New Roman"/>
-          <w:sz w:val="28"/>
-        </w:rPr>
-        <w:t>O</w:t>
-      </w:r>
-      <w:r>
-        <w:rPr>
-          <w:rStyle w:val="fontstyle01"/>
-          <w:rFonts w:ascii="Times New Roman" w:hAnsi="Times New Roman" w:cs="Times New Roman"/>
-          <w:sz w:val="28"/>
-        </w:rPr>
-        <w:t xml:space="preserve"> FINAL</w:t>
-      </w:r>
-      <w:r>
-        <w:rPr>
-          <w:rStyle w:val="fontstyle01"/>
-          <w:rFonts w:ascii="Times New Roman" w:hAnsi="Times New Roman" w:cs="Times New Roman"/>
-          <w:sz w:val="28"/>
-        </w:rPr>
-        <w:t>: PIZZA DELIVERY COM ENTRETENIMENTO</w:t>
+        <w:t>PROJETO FINAL: PIZZA DELIVERY COM ENTRETENIMENTO</w:t>
       </w:r>
     </w:p>
     <w:p>
@@ -522,119 +506,20 @@
     <w:p>
       <w:pPr>
         <w:spacing w:after="0" w:line="240" w:lineRule="auto"/>
-        <w:jc w:val="center"/>
-        <w:rPr>
-          <w:rFonts w:eastAsia="Times New Roman" w:cs="Times New Roman"/>
-          <w:b/>
-          <w:bCs/>
-          <w:color w:val="000000"/>
-          <w:szCs w:val="20"/>
-          <w:lang w:eastAsia="pt-BR"/>
-        </w:rPr>
-      </w:pPr>
-    </w:p>
-    <w:p>
-      <w:pPr>
-        <w:spacing w:after="0" w:line="240" w:lineRule="auto"/>
-        <w:jc w:val="center"/>
-        <w:rPr>
-          <w:rFonts w:eastAsia="Times New Roman" w:cs="Times New Roman"/>
-          <w:b/>
-          <w:bCs/>
-          <w:color w:val="000000"/>
-          <w:szCs w:val="20"/>
-          <w:lang w:eastAsia="pt-BR"/>
-        </w:rPr>
-      </w:pPr>
-    </w:p>
-    <w:p>
-      <w:pPr>
-        <w:spacing w:after="0" w:line="240" w:lineRule="auto"/>
-        <w:jc w:val="center"/>
-        <w:rPr>
-          <w:rFonts w:eastAsia="Times New Roman" w:cs="Times New Roman"/>
-          <w:b/>
-          <w:bCs/>
-          <w:color w:val="000000"/>
-          <w:szCs w:val="20"/>
-          <w:lang w:eastAsia="pt-BR"/>
-        </w:rPr>
-      </w:pPr>
-    </w:p>
-    <w:p>
-      <w:pPr>
-        <w:spacing w:after="0" w:line="240" w:lineRule="auto"/>
-        <w:jc w:val="center"/>
-        <w:rPr>
-          <w:rFonts w:eastAsia="Times New Roman" w:cs="Times New Roman"/>
-          <w:b/>
-          <w:bCs/>
-          <w:color w:val="000000"/>
-          <w:szCs w:val="20"/>
-          <w:lang w:eastAsia="pt-BR"/>
-        </w:rPr>
-      </w:pPr>
-    </w:p>
-    <w:p>
-      <w:pPr>
-        <w:spacing w:after="0" w:line="240" w:lineRule="auto"/>
-        <w:jc w:val="center"/>
-        <w:rPr>
-          <w:rFonts w:eastAsia="Times New Roman" w:cs="Times New Roman"/>
-          <w:b/>
-          <w:bCs/>
-          <w:color w:val="000000"/>
-          <w:szCs w:val="20"/>
-          <w:lang w:eastAsia="pt-BR"/>
-        </w:rPr>
-      </w:pPr>
-    </w:p>
-    <w:p>
-      <w:pPr>
-        <w:spacing w:after="0" w:line="240" w:lineRule="auto"/>
-        <w:jc w:val="center"/>
-        <w:rPr>
-          <w:rFonts w:eastAsia="Times New Roman" w:cs="Times New Roman"/>
-          <w:b/>
-          <w:bCs/>
-          <w:color w:val="000000"/>
-          <w:szCs w:val="20"/>
-          <w:lang w:eastAsia="pt-BR"/>
-        </w:rPr>
-      </w:pPr>
-    </w:p>
-    <w:p>
-      <w:pPr>
-        <w:spacing w:after="0" w:line="240" w:lineRule="auto"/>
-        <w:jc w:val="center"/>
-        <w:rPr>
-          <w:rFonts w:eastAsia="Times New Roman" w:cs="Times New Roman"/>
-          <w:b/>
-          <w:bCs/>
-          <w:color w:val="000000"/>
-          <w:szCs w:val="20"/>
-          <w:lang w:eastAsia="pt-BR"/>
-        </w:rPr>
-      </w:pPr>
-    </w:p>
-    <w:p>
-      <w:pPr>
-        <w:spacing w:after="0" w:line="240" w:lineRule="auto"/>
-        <w:jc w:val="center"/>
-        <w:rPr>
-          <w:rFonts w:eastAsia="Times New Roman" w:cs="Times New Roman"/>
-          <w:b/>
-          <w:bCs/>
-          <w:color w:val="000000"/>
-          <w:szCs w:val="20"/>
-          <w:lang w:eastAsia="pt-BR"/>
-        </w:rPr>
-      </w:pPr>
-    </w:p>
-    <w:p>
-      <w:pPr>
-        <w:spacing w:after="0" w:line="240" w:lineRule="auto"/>
-        <w:jc w:val="center"/>
+        <w:rPr>
+          <w:rFonts w:eastAsia="Times New Roman" w:cs="Times New Roman"/>
+          <w:b/>
+          <w:bCs/>
+          <w:color w:val="000000"/>
+          <w:szCs w:val="20"/>
+          <w:lang w:eastAsia="pt-BR"/>
+        </w:rPr>
+      </w:pPr>
+    </w:p>
+    <w:p>
+      <w:pPr>
+        <w:spacing w:after="0" w:line="240" w:lineRule="auto"/>
+        <w:jc w:val="left"/>
         <w:rPr>
           <w:rFonts w:eastAsia="Times New Roman" w:cs="Times New Roman"/>
           <w:b/>
@@ -730,8 +615,8 @@
         <w:tblLook w:val="04A0" w:firstRow="1" w:lastRow="0" w:firstColumn="1" w:lastColumn="0" w:noHBand="0" w:noVBand="1"/>
       </w:tblPr>
       <w:tblGrid>
-        <w:gridCol w:w="3114"/>
-        <w:gridCol w:w="5944"/>
+        <w:gridCol w:w="3544"/>
+        <w:gridCol w:w="5514"/>
       </w:tblGrid>
       <w:tr>
         <w:trPr>
@@ -739,7 +624,7 @@
         </w:trPr>
         <w:tc>
           <w:tcPr>
-            <w:tcW w:w="3114" w:type="dxa"/>
+            <w:tcW w:w="3544" w:type="dxa"/>
           </w:tcPr>
           <w:p>
             <w:pPr>
@@ -767,7 +652,7 @@
         </w:tc>
         <w:tc>
           <w:tcPr>
-            <w:tcW w:w="5944" w:type="dxa"/>
+            <w:tcW w:w="5514" w:type="dxa"/>
           </w:tcPr>
           <w:p>
             <w:pPr>
@@ -800,7 +685,7 @@
         </w:trPr>
         <w:tc>
           <w:tcPr>
-            <w:tcW w:w="3114" w:type="dxa"/>
+            <w:tcW w:w="3544" w:type="dxa"/>
           </w:tcPr>
           <w:p>
             <w:pPr>
@@ -826,7 +711,7 @@
         </w:tc>
         <w:tc>
           <w:tcPr>
-            <w:tcW w:w="5944" w:type="dxa"/>
+            <w:tcW w:w="5514" w:type="dxa"/>
           </w:tcPr>
           <w:p>
             <w:pPr>
@@ -857,7 +742,7 @@
         </w:trPr>
         <w:tc>
           <w:tcPr>
-            <w:tcW w:w="3114" w:type="dxa"/>
+            <w:tcW w:w="3544" w:type="dxa"/>
           </w:tcPr>
           <w:p>
             <w:pPr>
@@ -883,7 +768,7 @@
         </w:tc>
         <w:tc>
           <w:tcPr>
-            <w:tcW w:w="5944" w:type="dxa"/>
+            <w:tcW w:w="5514" w:type="dxa"/>
           </w:tcPr>
           <w:p>
             <w:pPr>
@@ -914,7 +799,7 @@
         </w:trPr>
         <w:tc>
           <w:tcPr>
-            <w:tcW w:w="3114" w:type="dxa"/>
+            <w:tcW w:w="3544" w:type="dxa"/>
           </w:tcPr>
           <w:p>
             <w:pPr>
@@ -940,7 +825,7 @@
         </w:tc>
         <w:tc>
           <w:tcPr>
-            <w:tcW w:w="5944" w:type="dxa"/>
+            <w:tcW w:w="5514" w:type="dxa"/>
           </w:tcPr>
           <w:p>
             <w:pPr>
@@ -1007,6 +892,78 @@
           <w:lang w:eastAsia="pt-BR"/>
         </w:rPr>
       </w:pPr>
+    </w:p>
+    <w:p>
+      <w:pPr>
+        <w:spacing w:after="0" w:line="240" w:lineRule="auto"/>
+        <w:jc w:val="center"/>
+        <w:rPr>
+          <w:rFonts w:eastAsia="Times New Roman" w:cs="Times New Roman"/>
+          <w:b/>
+          <w:bCs/>
+          <w:color w:val="000000"/>
+          <w:szCs w:val="20"/>
+          <w:lang w:eastAsia="pt-BR"/>
+        </w:rPr>
+      </w:pPr>
+    </w:p>
+    <w:p>
+      <w:pPr>
+        <w:spacing w:after="0" w:line="240" w:lineRule="auto"/>
+        <w:jc w:val="center"/>
+        <w:rPr>
+          <w:rFonts w:eastAsia="Times New Roman" w:cs="Times New Roman"/>
+          <w:b/>
+          <w:bCs/>
+          <w:color w:val="000000"/>
+          <w:szCs w:val="20"/>
+          <w:lang w:eastAsia="pt-BR"/>
+        </w:rPr>
+      </w:pPr>
+    </w:p>
+    <w:p>
+      <w:pPr>
+        <w:spacing w:after="0" w:line="240" w:lineRule="auto"/>
+        <w:jc w:val="center"/>
+        <w:rPr>
+          <w:rFonts w:eastAsia="Times New Roman" w:cs="Times New Roman"/>
+          <w:b/>
+          <w:bCs/>
+          <w:color w:val="000000"/>
+          <w:szCs w:val="20"/>
+          <w:lang w:eastAsia="pt-BR"/>
+        </w:rPr>
+      </w:pPr>
+      <w:bookmarkStart w:id="0" w:name="_GoBack"/>
+      <w:bookmarkEnd w:id="0"/>
+    </w:p>
+    <w:p>
+      <w:pPr>
+        <w:spacing w:after="0" w:line="240" w:lineRule="auto"/>
+        <w:jc w:val="center"/>
+        <w:rPr>
+          <w:rFonts w:eastAsia="Times New Roman" w:cs="Times New Roman"/>
+          <w:b/>
+          <w:bCs/>
+          <w:color w:val="000000"/>
+          <w:szCs w:val="20"/>
+          <w:lang w:eastAsia="pt-BR"/>
+        </w:rPr>
+      </w:pPr>
+    </w:p>
+    <w:p>
+      <w:pPr>
+        <w:spacing w:after="0" w:line="240" w:lineRule="auto"/>
+        <w:jc w:val="center"/>
+        <w:rPr>
+          <w:rFonts w:eastAsia="Times New Roman" w:cs="Times New Roman"/>
+          <w:b/>
+          <w:bCs/>
+          <w:color w:val="000000"/>
+          <w:szCs w:val="20"/>
+          <w:lang w:eastAsia="pt-BR"/>
+        </w:rPr>
+      </w:pPr>
       <w:r>
         <w:rPr>
           <w:rFonts w:eastAsia="Times New Roman" w:cs="Times New Roman"/>
@@ -1029,94 +986,12 @@
         </w:rPr>
         <w:br/>
       </w:r>
-    </w:p>
-    <w:p>
-      <w:pPr>
-        <w:spacing w:after="0" w:line="240" w:lineRule="auto"/>
-        <w:jc w:val="center"/>
-        <w:rPr>
-          <w:rFonts w:eastAsia="Times New Roman" w:cs="Times New Roman"/>
-          <w:b/>
-          <w:bCs/>
-          <w:color w:val="000000"/>
-          <w:sz w:val="24"/>
-          <w:szCs w:val="20"/>
-          <w:lang w:eastAsia="pt-BR"/>
-        </w:rPr>
-      </w:pPr>
-      <w:r>
-        <w:rPr>
-          <w:rFonts w:eastAsia="Times New Roman" w:cs="Times New Roman"/>
-          <w:b/>
-          <w:bCs/>
-          <w:color w:val="000000"/>
-          <w:szCs w:val="20"/>
-          <w:lang w:eastAsia="pt-BR"/>
-        </w:rPr>
-        <w:br/>
-      </w:r>
-      <w:r>
-        <w:rPr>
-          <w:rFonts w:eastAsia="Times New Roman" w:cs="Times New Roman"/>
-          <w:b/>
-          <w:bCs/>
-          <w:color w:val="000000"/>
-          <w:szCs w:val="20"/>
-          <w:lang w:eastAsia="pt-BR"/>
-        </w:rPr>
-        <w:br/>
-      </w:r>
-      <w:r>
-        <w:rPr>
-          <w:rFonts w:eastAsia="Times New Roman" w:cs="Times New Roman"/>
-          <w:b/>
-          <w:bCs/>
-          <w:color w:val="000000"/>
-          <w:szCs w:val="20"/>
-          <w:lang w:eastAsia="pt-BR"/>
-        </w:rPr>
-        <w:br/>
-      </w:r>
-      <w:r>
-        <w:rPr>
-          <w:rFonts w:eastAsia="Times New Roman" w:cs="Times New Roman"/>
-          <w:b/>
-          <w:bCs/>
-          <w:color w:val="000000"/>
-          <w:szCs w:val="20"/>
-          <w:lang w:eastAsia="pt-BR"/>
-        </w:rPr>
-        <w:br/>
-      </w:r>
-      <w:r>
-        <w:rPr>
-          <w:rFonts w:eastAsia="Times New Roman" w:cs="Times New Roman"/>
-          <w:b/>
-          <w:bCs/>
-          <w:color w:val="000000"/>
-          <w:szCs w:val="20"/>
-          <w:lang w:eastAsia="pt-BR"/>
-        </w:rPr>
-        <w:br/>
-      </w:r>
-      <w:r>
-        <w:rPr>
-          <w:rFonts w:eastAsia="Times New Roman" w:cs="Times New Roman"/>
-          <w:b/>
-          <w:bCs/>
-          <w:color w:val="000000"/>
-          <w:szCs w:val="20"/>
-          <w:lang w:eastAsia="pt-BR"/>
-        </w:rPr>
-        <w:br/>
-      </w:r>
-      <w:r>
-        <w:rPr>
-          <w:rFonts w:eastAsia="Times New Roman" w:cs="Times New Roman"/>
-          <w:b/>
-          <w:bCs/>
-          <w:color w:val="000000"/>
-          <w:sz w:val="24"/>
+      <w:r>
+        <w:rPr>
+          <w:rFonts w:eastAsia="Times New Roman" w:cs="Times New Roman"/>
+          <w:b/>
+          <w:bCs/>
+          <w:color w:val="000000"/>
           <w:szCs w:val="20"/>
           <w:lang w:eastAsia="pt-BR"/>
         </w:rPr>
@@ -1126,11 +1001,12 @@
     <w:sdt>
       <w:sdtPr>
         <w:rPr>
-          <w:rFonts w:ascii="Times New Roman" w:hAnsi="Times New Roman" w:cs="Times New Roman"/>
+          <w:rFonts w:ascii="Times New Roman" w:eastAsiaTheme="minorHAnsi" w:hAnsi="Times New Roman" w:cs="Times New Roman"/>
           <w:b/>
           <w:color w:val="auto"/>
           <w:sz w:val="28"/>
           <w:szCs w:val="28"/>
+          <w:lang w:eastAsia="en-US"/>
         </w:rPr>
         <w:id w:val="845753616"/>
         <w:docPartObj>
@@ -1140,11 +1016,10 @@
       </w:sdtPr>
       <w:sdtEndPr>
         <w:rPr>
-          <w:rFonts w:eastAsiaTheme="minorHAnsi" w:cstheme="minorBidi"/>
-          <w:bCs/>
-          <w:sz w:val="20"/>
+          <w:rFonts w:cstheme="minorBidi"/>
+          <w:bCs/>
+          <w:sz w:val="24"/>
           <w:szCs w:val="22"/>
-          <w:lang w:eastAsia="en-US"/>
         </w:rPr>
       </w:sdtEndPr>
       <w:sdtContent>
@@ -1171,16 +1046,163 @@
           </w:r>
         </w:p>
         <w:p>
-          <w:fldSimple w:instr=" TOC \o &quot;1-3&quot; \h \z \u ">
+          <w:pPr>
+            <w:pStyle w:val="Sumrio1"/>
+            <w:tabs>
+              <w:tab w:val="right" w:leader="dot" w:pos="8494"/>
+            </w:tabs>
+            <w:rPr>
+              <w:noProof/>
+            </w:rPr>
+          </w:pPr>
+          <w:r>
+            <w:fldChar w:fldCharType="begin"/>
+          </w:r>
+          <w:r>
+            <w:instrText xml:space="preserve"> TOC \o "1-3" \h \z \u </w:instrText>
+          </w:r>
+          <w:r>
+            <w:fldChar w:fldCharType="separate"/>
+          </w:r>
+          <w:hyperlink w:anchor="_Toc72737478" w:history="1">
             <w:r>
               <w:rPr>
-                <w:b/>
-                <w:bCs/>
+                <w:rStyle w:val="Hyperlink"/>
+                <w:rFonts w:eastAsia="Times New Roman"/>
                 <w:noProof/>
-              </w:rPr>
-              <w:t>Nenhuma entrada de sumário foi encontrada.</w:t>
+                <w:lang w:eastAsia="pt-BR"/>
+              </w:rPr>
+              <w:t>ESPECIFICAÇÃO DO PROBLEMA:</w:t>
             </w:r>
-          </w:fldSimple>
+            <w:r>
+              <w:rPr>
+                <w:noProof/>
+                <w:webHidden/>
+              </w:rPr>
+              <w:tab/>
+            </w:r>
+            <w:r>
+              <w:rPr>
+                <w:noProof/>
+                <w:webHidden/>
+              </w:rPr>
+              <w:fldChar w:fldCharType="begin"/>
+            </w:r>
+            <w:r>
+              <w:rPr>
+                <w:noProof/>
+                <w:webHidden/>
+              </w:rPr>
+              <w:instrText xml:space="preserve"> PAGEREF _Toc72737478 \h </w:instrText>
+            </w:r>
+            <w:r>
+              <w:rPr>
+                <w:noProof/>
+                <w:webHidden/>
+              </w:rPr>
+            </w:r>
+            <w:r>
+              <w:rPr>
+                <w:noProof/>
+                <w:webHidden/>
+              </w:rPr>
+              <w:fldChar w:fldCharType="separate"/>
+            </w:r>
+            <w:r>
+              <w:rPr>
+                <w:noProof/>
+                <w:webHidden/>
+              </w:rPr>
+              <w:t>2</w:t>
+            </w:r>
+            <w:r>
+              <w:rPr>
+                <w:noProof/>
+                <w:webHidden/>
+              </w:rPr>
+              <w:fldChar w:fldCharType="end"/>
+            </w:r>
+          </w:hyperlink>
+        </w:p>
+        <w:p>
+          <w:pPr>
+            <w:pStyle w:val="Sumrio1"/>
+            <w:tabs>
+              <w:tab w:val="right" w:leader="dot" w:pos="8494"/>
+            </w:tabs>
+            <w:rPr>
+              <w:noProof/>
+            </w:rPr>
+          </w:pPr>
+          <w:hyperlink w:anchor="_Toc72737479" w:history="1">
+            <w:r>
+              <w:rPr>
+                <w:rStyle w:val="Hyperlink"/>
+                <w:rFonts w:eastAsia="Times New Roman"/>
+                <w:noProof/>
+                <w:lang w:eastAsia="pt-BR"/>
+              </w:rPr>
+              <w:t>ESQUEMA CONCEITUAL:</w:t>
+            </w:r>
+            <w:r>
+              <w:rPr>
+                <w:noProof/>
+                <w:webHidden/>
+              </w:rPr>
+              <w:tab/>
+            </w:r>
+            <w:r>
+              <w:rPr>
+                <w:noProof/>
+                <w:webHidden/>
+              </w:rPr>
+              <w:fldChar w:fldCharType="begin"/>
+            </w:r>
+            <w:r>
+              <w:rPr>
+                <w:noProof/>
+                <w:webHidden/>
+              </w:rPr>
+              <w:instrText xml:space="preserve"> PAGEREF _Toc72737479 \h </w:instrText>
+            </w:r>
+            <w:r>
+              <w:rPr>
+                <w:noProof/>
+                <w:webHidden/>
+              </w:rPr>
+            </w:r>
+            <w:r>
+              <w:rPr>
+                <w:noProof/>
+                <w:webHidden/>
+              </w:rPr>
+              <w:fldChar w:fldCharType="separate"/>
+            </w:r>
+            <w:r>
+              <w:rPr>
+                <w:noProof/>
+                <w:webHidden/>
+              </w:rPr>
+              <w:t>5</w:t>
+            </w:r>
+            <w:r>
+              <w:rPr>
+                <w:noProof/>
+                <w:webHidden/>
+              </w:rPr>
+              <w:fldChar w:fldCharType="end"/>
+            </w:r>
+          </w:hyperlink>
+        </w:p>
+        <w:p>
+          <w:r>
+            <w:rPr>
+              <w:b/>
+              <w:bCs/>
+              <w:noProof/>
+            </w:rPr>
+            <w:fldChar w:fldCharType="end"/>
+          </w:r>
         </w:p>
       </w:sdtContent>
     </w:sdt>
@@ -1433,528 +1455,1533 @@
     </w:p>
     <w:p>
       <w:pPr>
-        <w:spacing w:after="0" w:line="240" w:lineRule="auto"/>
-        <w:jc w:val="center"/>
-        <w:rPr>
-          <w:rFonts w:eastAsia="Times New Roman" w:cs="Times New Roman"/>
-          <w:bCs/>
-          <w:color w:val="000000"/>
-          <w:szCs w:val="20"/>
-          <w:lang w:eastAsia="pt-BR"/>
-        </w:rPr>
-      </w:pPr>
-    </w:p>
-    <w:p>
-      <w:pPr>
-        <w:spacing w:after="0" w:line="240" w:lineRule="auto"/>
-        <w:jc w:val="center"/>
-        <w:rPr>
-          <w:rFonts w:eastAsia="Times New Roman" w:cs="Times New Roman"/>
-          <w:bCs/>
-          <w:color w:val="000000"/>
-          <w:szCs w:val="20"/>
-          <w:lang w:eastAsia="pt-BR"/>
-        </w:rPr>
-      </w:pPr>
-    </w:p>
-    <w:p>
-      <w:pPr>
-        <w:spacing w:after="0" w:line="240" w:lineRule="auto"/>
-        <w:jc w:val="center"/>
-        <w:rPr>
-          <w:rFonts w:eastAsia="Times New Roman" w:cs="Times New Roman"/>
-          <w:bCs/>
-          <w:color w:val="000000"/>
-          <w:szCs w:val="20"/>
-          <w:lang w:eastAsia="pt-BR"/>
-        </w:rPr>
-      </w:pPr>
-    </w:p>
-    <w:p>
-      <w:pPr>
-        <w:spacing w:after="0" w:line="240" w:lineRule="auto"/>
-        <w:jc w:val="center"/>
-        <w:rPr>
-          <w:rFonts w:eastAsia="Times New Roman" w:cs="Times New Roman"/>
-          <w:bCs/>
-          <w:color w:val="000000"/>
-          <w:szCs w:val="20"/>
-          <w:lang w:eastAsia="pt-BR"/>
-        </w:rPr>
-      </w:pPr>
-    </w:p>
-    <w:p>
-      <w:pPr>
-        <w:spacing w:after="0" w:line="240" w:lineRule="auto"/>
-        <w:jc w:val="center"/>
-        <w:rPr>
-          <w:rFonts w:eastAsia="Times New Roman" w:cs="Times New Roman"/>
-          <w:bCs/>
-          <w:color w:val="000000"/>
-          <w:szCs w:val="20"/>
-          <w:lang w:eastAsia="pt-BR"/>
-        </w:rPr>
-      </w:pPr>
-    </w:p>
-    <w:p>
-      <w:pPr>
-        <w:spacing w:after="0" w:line="240" w:lineRule="auto"/>
-        <w:jc w:val="center"/>
-        <w:rPr>
-          <w:rFonts w:eastAsia="Times New Roman" w:cs="Times New Roman"/>
-          <w:bCs/>
-          <w:color w:val="000000"/>
-          <w:szCs w:val="20"/>
-          <w:lang w:eastAsia="pt-BR"/>
-        </w:rPr>
-      </w:pPr>
-    </w:p>
-    <w:p>
-      <w:pPr>
-        <w:spacing w:after="0" w:line="240" w:lineRule="auto"/>
-        <w:jc w:val="center"/>
-        <w:rPr>
-          <w:rFonts w:eastAsia="Times New Roman" w:cs="Times New Roman"/>
-          <w:bCs/>
-          <w:color w:val="000000"/>
-          <w:szCs w:val="20"/>
-          <w:lang w:eastAsia="pt-BR"/>
-        </w:rPr>
-      </w:pPr>
-    </w:p>
-    <w:p>
-      <w:pPr>
-        <w:spacing w:after="0" w:line="240" w:lineRule="auto"/>
-        <w:jc w:val="center"/>
-        <w:rPr>
-          <w:rFonts w:eastAsia="Times New Roman" w:cs="Times New Roman"/>
-          <w:bCs/>
-          <w:color w:val="000000"/>
-          <w:szCs w:val="20"/>
-          <w:lang w:eastAsia="pt-BR"/>
-        </w:rPr>
-      </w:pPr>
-    </w:p>
-    <w:p>
-      <w:pPr>
-        <w:spacing w:after="0" w:line="240" w:lineRule="auto"/>
-        <w:jc w:val="center"/>
-        <w:rPr>
-          <w:rFonts w:eastAsia="Times New Roman" w:cs="Times New Roman"/>
-          <w:bCs/>
-          <w:color w:val="000000"/>
-          <w:szCs w:val="20"/>
-          <w:lang w:eastAsia="pt-BR"/>
-        </w:rPr>
-      </w:pPr>
-    </w:p>
-    <w:p>
-      <w:pPr>
-        <w:spacing w:after="0" w:line="240" w:lineRule="auto"/>
-        <w:jc w:val="center"/>
-        <w:rPr>
-          <w:rFonts w:eastAsia="Times New Roman" w:cs="Times New Roman"/>
-          <w:bCs/>
-          <w:color w:val="000000"/>
-          <w:szCs w:val="20"/>
-          <w:lang w:eastAsia="pt-BR"/>
-        </w:rPr>
-      </w:pPr>
-    </w:p>
-    <w:p>
-      <w:pPr>
-        <w:spacing w:after="0" w:line="240" w:lineRule="auto"/>
-        <w:jc w:val="center"/>
-        <w:rPr>
-          <w:rFonts w:eastAsia="Times New Roman" w:cs="Times New Roman"/>
-          <w:bCs/>
-          <w:color w:val="000000"/>
-          <w:szCs w:val="20"/>
-          <w:lang w:eastAsia="pt-BR"/>
-        </w:rPr>
-      </w:pPr>
-    </w:p>
-    <w:p>
-      <w:pPr>
-        <w:spacing w:after="0" w:line="240" w:lineRule="auto"/>
-        <w:jc w:val="center"/>
-        <w:rPr>
-          <w:rFonts w:eastAsia="Times New Roman" w:cs="Times New Roman"/>
-          <w:bCs/>
-          <w:color w:val="000000"/>
-          <w:szCs w:val="20"/>
-          <w:lang w:eastAsia="pt-BR"/>
-        </w:rPr>
-      </w:pPr>
-    </w:p>
-    <w:p>
-      <w:pPr>
-        <w:spacing w:after="0" w:line="240" w:lineRule="auto"/>
-        <w:jc w:val="center"/>
-        <w:rPr>
-          <w:rFonts w:eastAsia="Times New Roman" w:cs="Times New Roman"/>
-          <w:bCs/>
-          <w:color w:val="000000"/>
-          <w:szCs w:val="20"/>
-          <w:lang w:eastAsia="pt-BR"/>
-        </w:rPr>
-      </w:pPr>
-    </w:p>
-    <w:p>
-      <w:pPr>
-        <w:spacing w:after="0" w:line="240" w:lineRule="auto"/>
-        <w:jc w:val="center"/>
-        <w:rPr>
-          <w:rFonts w:eastAsia="Times New Roman" w:cs="Times New Roman"/>
-          <w:bCs/>
-          <w:color w:val="000000"/>
-          <w:szCs w:val="20"/>
-          <w:lang w:eastAsia="pt-BR"/>
-        </w:rPr>
-      </w:pPr>
-    </w:p>
-    <w:p>
-      <w:pPr>
-        <w:spacing w:after="0" w:line="240" w:lineRule="auto"/>
-        <w:jc w:val="center"/>
-        <w:rPr>
-          <w:rFonts w:eastAsia="Times New Roman" w:cs="Times New Roman"/>
-          <w:bCs/>
-          <w:color w:val="000000"/>
-          <w:szCs w:val="20"/>
-          <w:lang w:eastAsia="pt-BR"/>
-        </w:rPr>
-      </w:pPr>
-    </w:p>
-    <w:p>
-      <w:pPr>
-        <w:spacing w:after="0" w:line="240" w:lineRule="auto"/>
-        <w:jc w:val="center"/>
-        <w:rPr>
-          <w:rFonts w:eastAsia="Times New Roman" w:cs="Times New Roman"/>
-          <w:bCs/>
-          <w:color w:val="000000"/>
-          <w:szCs w:val="20"/>
-          <w:lang w:eastAsia="pt-BR"/>
-        </w:rPr>
-      </w:pPr>
-    </w:p>
-    <w:p>
-      <w:pPr>
-        <w:spacing w:after="0" w:line="240" w:lineRule="auto"/>
-        <w:jc w:val="center"/>
-        <w:rPr>
-          <w:rFonts w:eastAsia="Times New Roman" w:cs="Times New Roman"/>
-          <w:bCs/>
-          <w:color w:val="000000"/>
-          <w:szCs w:val="20"/>
-          <w:lang w:eastAsia="pt-BR"/>
-        </w:rPr>
-      </w:pPr>
-    </w:p>
-    <w:p>
-      <w:pPr>
-        <w:spacing w:after="0" w:line="240" w:lineRule="auto"/>
-        <w:jc w:val="center"/>
-        <w:rPr>
-          <w:rFonts w:eastAsia="Times New Roman" w:cs="Times New Roman"/>
-          <w:bCs/>
-          <w:color w:val="000000"/>
-          <w:szCs w:val="20"/>
-          <w:lang w:eastAsia="pt-BR"/>
-        </w:rPr>
-      </w:pPr>
-    </w:p>
-    <w:p>
-      <w:pPr>
-        <w:spacing w:after="0" w:line="240" w:lineRule="auto"/>
-        <w:jc w:val="center"/>
-        <w:rPr>
-          <w:rFonts w:eastAsia="Times New Roman" w:cs="Times New Roman"/>
-          <w:bCs/>
-          <w:color w:val="000000"/>
-          <w:szCs w:val="20"/>
-          <w:lang w:eastAsia="pt-BR"/>
-        </w:rPr>
-      </w:pPr>
-    </w:p>
-    <w:p>
-      <w:pPr>
-        <w:spacing w:after="0" w:line="240" w:lineRule="auto"/>
-        <w:jc w:val="center"/>
-        <w:rPr>
-          <w:rFonts w:eastAsia="Times New Roman" w:cs="Times New Roman"/>
-          <w:bCs/>
-          <w:color w:val="000000"/>
-          <w:szCs w:val="20"/>
-          <w:lang w:eastAsia="pt-BR"/>
-        </w:rPr>
-      </w:pPr>
-    </w:p>
-    <w:p>
-      <w:pPr>
-        <w:spacing w:after="0" w:line="240" w:lineRule="auto"/>
-        <w:jc w:val="center"/>
-        <w:rPr>
-          <w:rFonts w:eastAsia="Times New Roman" w:cs="Times New Roman"/>
-          <w:bCs/>
-          <w:color w:val="000000"/>
-          <w:szCs w:val="20"/>
-          <w:lang w:eastAsia="pt-BR"/>
-        </w:rPr>
-      </w:pPr>
-    </w:p>
-    <w:p>
-      <w:pPr>
-        <w:spacing w:after="0" w:line="240" w:lineRule="auto"/>
-        <w:jc w:val="center"/>
-        <w:rPr>
-          <w:rFonts w:eastAsia="Times New Roman" w:cs="Times New Roman"/>
-          <w:bCs/>
-          <w:color w:val="000000"/>
-          <w:szCs w:val="20"/>
-          <w:lang w:eastAsia="pt-BR"/>
-        </w:rPr>
-      </w:pPr>
-    </w:p>
-    <w:p>
-      <w:pPr>
-        <w:spacing w:after="0" w:line="240" w:lineRule="auto"/>
-        <w:jc w:val="center"/>
-        <w:rPr>
-          <w:rFonts w:eastAsia="Times New Roman" w:cs="Times New Roman"/>
-          <w:bCs/>
-          <w:color w:val="000000"/>
-          <w:szCs w:val="20"/>
-          <w:lang w:eastAsia="pt-BR"/>
-        </w:rPr>
-      </w:pPr>
-    </w:p>
-    <w:p>
-      <w:pPr>
-        <w:spacing w:after="0" w:line="240" w:lineRule="auto"/>
-        <w:jc w:val="center"/>
-        <w:rPr>
-          <w:rFonts w:eastAsia="Times New Roman" w:cs="Times New Roman"/>
-          <w:bCs/>
-          <w:color w:val="000000"/>
-          <w:szCs w:val="20"/>
-          <w:lang w:eastAsia="pt-BR"/>
-        </w:rPr>
-      </w:pPr>
-    </w:p>
-    <w:p>
-      <w:pPr>
-        <w:spacing w:after="0" w:line="240" w:lineRule="auto"/>
-        <w:jc w:val="center"/>
-        <w:rPr>
-          <w:rFonts w:eastAsia="Times New Roman" w:cs="Times New Roman"/>
-          <w:bCs/>
-          <w:color w:val="000000"/>
-          <w:szCs w:val="20"/>
-          <w:lang w:eastAsia="pt-BR"/>
-        </w:rPr>
-      </w:pPr>
-    </w:p>
-    <w:p>
-      <w:pPr>
-        <w:spacing w:after="0" w:line="240" w:lineRule="auto"/>
-        <w:jc w:val="center"/>
-        <w:rPr>
-          <w:rFonts w:eastAsia="Times New Roman" w:cs="Times New Roman"/>
-          <w:bCs/>
-          <w:color w:val="000000"/>
-          <w:szCs w:val="20"/>
-          <w:lang w:eastAsia="pt-BR"/>
-        </w:rPr>
-      </w:pPr>
-    </w:p>
-    <w:p>
-      <w:pPr>
-        <w:spacing w:after="0" w:line="240" w:lineRule="auto"/>
-        <w:jc w:val="center"/>
-        <w:rPr>
-          <w:rFonts w:eastAsia="Times New Roman" w:cs="Times New Roman"/>
-          <w:bCs/>
-          <w:color w:val="000000"/>
-          <w:szCs w:val="20"/>
-          <w:lang w:eastAsia="pt-BR"/>
-        </w:rPr>
-      </w:pPr>
-    </w:p>
-    <w:p>
-      <w:pPr>
-        <w:spacing w:after="0" w:line="240" w:lineRule="auto"/>
-        <w:jc w:val="center"/>
-        <w:rPr>
-          <w:rFonts w:eastAsia="Times New Roman" w:cs="Times New Roman"/>
-          <w:bCs/>
-          <w:color w:val="000000"/>
-          <w:szCs w:val="20"/>
-          <w:lang w:eastAsia="pt-BR"/>
-        </w:rPr>
-      </w:pPr>
-    </w:p>
-    <w:p>
-      <w:pPr>
-        <w:spacing w:after="0" w:line="240" w:lineRule="auto"/>
-        <w:jc w:val="center"/>
-        <w:rPr>
-          <w:rFonts w:eastAsia="Times New Roman" w:cs="Times New Roman"/>
-          <w:bCs/>
-          <w:color w:val="000000"/>
-          <w:szCs w:val="20"/>
-          <w:lang w:eastAsia="pt-BR"/>
-        </w:rPr>
-      </w:pPr>
-    </w:p>
-    <w:p>
-      <w:pPr>
-        <w:spacing w:after="0" w:line="240" w:lineRule="auto"/>
-        <w:jc w:val="center"/>
-        <w:rPr>
-          <w:rFonts w:eastAsia="Times New Roman" w:cs="Times New Roman"/>
-          <w:bCs/>
-          <w:color w:val="000000"/>
-          <w:szCs w:val="20"/>
-          <w:lang w:eastAsia="pt-BR"/>
-        </w:rPr>
-      </w:pPr>
-    </w:p>
-    <w:p>
-      <w:pPr>
-        <w:spacing w:after="0" w:line="240" w:lineRule="auto"/>
-        <w:jc w:val="center"/>
-        <w:rPr>
-          <w:rFonts w:eastAsia="Times New Roman" w:cs="Times New Roman"/>
-          <w:bCs/>
-          <w:color w:val="000000"/>
-          <w:szCs w:val="20"/>
-          <w:lang w:eastAsia="pt-BR"/>
-        </w:rPr>
-      </w:pPr>
-    </w:p>
-    <w:p>
-      <w:pPr>
-        <w:spacing w:after="0" w:line="240" w:lineRule="auto"/>
-        <w:jc w:val="center"/>
-        <w:rPr>
-          <w:rFonts w:eastAsia="Times New Roman" w:cs="Times New Roman"/>
-          <w:bCs/>
-          <w:color w:val="000000"/>
-          <w:szCs w:val="20"/>
-          <w:lang w:eastAsia="pt-BR"/>
-        </w:rPr>
-      </w:pPr>
-    </w:p>
-    <w:p>
-      <w:pPr>
-        <w:spacing w:after="0" w:line="240" w:lineRule="auto"/>
-        <w:jc w:val="center"/>
-        <w:rPr>
-          <w:rFonts w:eastAsia="Times New Roman" w:cs="Times New Roman"/>
-          <w:bCs/>
-          <w:color w:val="000000"/>
-          <w:szCs w:val="20"/>
-          <w:lang w:eastAsia="pt-BR"/>
-        </w:rPr>
-      </w:pPr>
-    </w:p>
-    <w:p>
-      <w:pPr>
-        <w:spacing w:after="0" w:line="240" w:lineRule="auto"/>
-        <w:jc w:val="center"/>
-        <w:rPr>
-          <w:rFonts w:eastAsia="Times New Roman" w:cs="Times New Roman"/>
-          <w:bCs/>
-          <w:color w:val="000000"/>
-          <w:szCs w:val="20"/>
-          <w:lang w:eastAsia="pt-BR"/>
-        </w:rPr>
-      </w:pPr>
-    </w:p>
-    <w:p>
-      <w:pPr>
-        <w:spacing w:after="0" w:line="240" w:lineRule="auto"/>
-        <w:jc w:val="center"/>
-        <w:rPr>
-          <w:rFonts w:eastAsia="Times New Roman" w:cs="Times New Roman"/>
-          <w:bCs/>
-          <w:color w:val="000000"/>
-          <w:szCs w:val="20"/>
-          <w:lang w:eastAsia="pt-BR"/>
-        </w:rPr>
-      </w:pPr>
-    </w:p>
-    <w:p>
-      <w:pPr>
-        <w:spacing w:after="0" w:line="240" w:lineRule="auto"/>
-        <w:jc w:val="center"/>
-        <w:rPr>
-          <w:rFonts w:eastAsia="Times New Roman" w:cs="Times New Roman"/>
-          <w:bCs/>
-          <w:color w:val="000000"/>
-          <w:szCs w:val="20"/>
-          <w:lang w:eastAsia="pt-BR"/>
-        </w:rPr>
-      </w:pPr>
-    </w:p>
-    <w:p>
-      <w:pPr>
-        <w:spacing w:after="0" w:line="240" w:lineRule="auto"/>
-        <w:jc w:val="center"/>
-        <w:rPr>
-          <w:rFonts w:eastAsia="Times New Roman" w:cs="Times New Roman"/>
-          <w:bCs/>
-          <w:color w:val="000000"/>
-          <w:szCs w:val="20"/>
-          <w:lang w:eastAsia="pt-BR"/>
-        </w:rPr>
-      </w:pPr>
-    </w:p>
-    <w:p>
-      <w:pPr>
-        <w:spacing w:after="0" w:line="240" w:lineRule="auto"/>
-        <w:jc w:val="center"/>
-        <w:rPr>
-          <w:rFonts w:eastAsia="Times New Roman" w:cs="Times New Roman"/>
-          <w:bCs/>
-          <w:color w:val="000000"/>
-          <w:szCs w:val="20"/>
-          <w:lang w:eastAsia="pt-BR"/>
-        </w:rPr>
-      </w:pPr>
-    </w:p>
-    <w:p>
-      <w:pPr>
-        <w:spacing w:after="0" w:line="240" w:lineRule="auto"/>
-        <w:jc w:val="center"/>
-        <w:rPr>
-          <w:rFonts w:eastAsia="Times New Roman" w:cs="Times New Roman"/>
-          <w:bCs/>
-          <w:color w:val="000000"/>
-          <w:szCs w:val="20"/>
-          <w:lang w:eastAsia="pt-BR"/>
-        </w:rPr>
-      </w:pPr>
-    </w:p>
-    <w:p>
-      <w:pPr>
-        <w:spacing w:after="0" w:line="240" w:lineRule="auto"/>
-        <w:jc w:val="center"/>
-        <w:rPr>
-          <w:rFonts w:eastAsia="Times New Roman" w:cs="Times New Roman"/>
-          <w:bCs/>
-          <w:color w:val="000000"/>
-          <w:szCs w:val="20"/>
-          <w:lang w:eastAsia="pt-BR"/>
-        </w:rPr>
-      </w:pPr>
-      <w:bookmarkStart w:id="0" w:name="_GoBack"/>
-      <w:bookmarkEnd w:id="0"/>
+        <w:pStyle w:val="Ttulo1"/>
+        <w:rPr>
+          <w:rFonts w:eastAsia="Times New Roman"/>
+          <w:lang w:eastAsia="pt-BR"/>
+        </w:rPr>
+      </w:pPr>
+      <w:bookmarkStart w:id="1" w:name="_Toc72737478"/>
+      <w:r>
+        <w:rPr>
+          <w:rFonts w:eastAsia="Times New Roman"/>
+          <w:lang w:eastAsia="pt-BR"/>
+        </w:rPr>
+        <w:t>ESPECIFICAÇÃO DO PROBLEMA:</w:t>
+      </w:r>
+      <w:bookmarkEnd w:id="1"/>
+    </w:p>
+    <w:p>
+      <w:pPr>
+        <w:rPr>
+          <w:lang w:eastAsia="pt-BR"/>
+        </w:rPr>
+      </w:pPr>
+    </w:p>
+    <w:p>
+      <w:pPr>
+        <w:rPr>
+          <w:lang w:eastAsia="pt-BR"/>
+        </w:rPr>
+      </w:pPr>
+      <w:r>
+        <w:rPr>
+          <w:lang w:eastAsia="pt-BR"/>
+        </w:rPr>
+        <w:t xml:space="preserve">     </w:t>
+      </w:r>
+      <w:r>
+        <w:rPr>
+          <w:lang w:eastAsia="pt-BR"/>
+        </w:rPr>
+        <w:t xml:space="preserve">A seguir, é apresentado a especificação do problema, sendo as partes coloridas, indicações semânticas de </w:t>
+      </w:r>
+      <w:r>
+        <w:rPr>
+          <w:color w:val="00B050"/>
+        </w:rPr>
+        <w:t>entidade</w:t>
+      </w:r>
+      <w:r>
+        <w:rPr>
+          <w:lang w:eastAsia="pt-BR"/>
+        </w:rPr>
+        <w:t xml:space="preserve">, </w:t>
+      </w:r>
+      <w:r>
+        <w:rPr>
+          <w:color w:val="FF0000"/>
+        </w:rPr>
+        <w:t>atributo</w:t>
+      </w:r>
+      <w:r>
+        <w:rPr>
+          <w:lang w:eastAsia="pt-BR"/>
+        </w:rPr>
+        <w:t xml:space="preserve"> e </w:t>
+      </w:r>
+      <w:r>
+        <w:rPr>
+          <w:color w:val="00B0F0"/>
+        </w:rPr>
+        <w:t>relacionamento</w:t>
+      </w:r>
+      <w:r>
+        <w:rPr>
+          <w:lang w:eastAsia="pt-BR"/>
+        </w:rPr>
+        <w:t>.</w:t>
+      </w:r>
+      <w:r>
+        <w:rPr>
+          <w:lang w:eastAsia="pt-BR"/>
+        </w:rPr>
+        <w:t xml:space="preserve"> Os requisitos adicionais são informados pela letra “t” e “u”:</w:t>
+      </w:r>
+    </w:p>
+    <w:p>
+      <w:pPr>
+        <w:ind w:firstLine="708"/>
+      </w:pPr>
+      <w:r>
+        <w:rPr>
+          <w:b/>
+        </w:rPr>
+        <w:t xml:space="preserve">a) </w:t>
+      </w:r>
+      <w:r>
+        <w:t xml:space="preserve">O funcionamento básico do </w:t>
+      </w:r>
+      <w:proofErr w:type="spellStart"/>
+      <w:r>
+        <w:t>app</w:t>
+      </w:r>
+      <w:proofErr w:type="spellEnd"/>
+      <w:r>
+        <w:t xml:space="preserve"> de Pizza Delivery com Entretenimento é o seguinte:  </w:t>
+      </w:r>
+      <w:r>
+        <w:rPr>
+          <w:color w:val="00B050"/>
+        </w:rPr>
+        <w:t>consumidores</w:t>
+      </w:r>
+      <w:r>
+        <w:t xml:space="preserve"> podem fazer pedidos de pizzas para </w:t>
+      </w:r>
+      <w:r>
+        <w:rPr>
+          <w:color w:val="00B050"/>
+        </w:rPr>
+        <w:t>restaurantes</w:t>
+      </w:r>
+      <w:r>
+        <w:t xml:space="preserve"> para serem entregues em um </w:t>
+      </w:r>
+      <w:r>
+        <w:rPr>
+          <w:color w:val="FF0000"/>
+        </w:rPr>
+        <w:t>endereço específico</w:t>
+      </w:r>
+      <w:r>
+        <w:t>, e se eles quiserem, eles podem escolher um “pedido de entretenimento” especial. Quando um pedido é um pedido de entretenimento, o entregador permanece com o consumidor após entregar a pizza e diverte os consumidores (por exemplo, cantando, contando piadas, fazendo truques de mágica, etc.) por certo período de tempo.</w:t>
+      </w:r>
+    </w:p>
+    <w:p>
+      <w:pPr>
+        <w:ind w:firstLine="708"/>
+      </w:pPr>
+      <w:proofErr w:type="gramStart"/>
+      <w:r>
+        <w:rPr>
+          <w:b/>
+        </w:rPr>
+        <w:lastRenderedPageBreak/>
+        <w:t>b)</w:t>
+      </w:r>
+      <w:r>
+        <w:t xml:space="preserve"> Quando</w:t>
+      </w:r>
+      <w:proofErr w:type="gramEnd"/>
+      <w:r>
+        <w:t xml:space="preserve"> as pessoas criam uma conta para o </w:t>
+      </w:r>
+      <w:proofErr w:type="spellStart"/>
+      <w:r>
+        <w:t>app</w:t>
+      </w:r>
+      <w:proofErr w:type="spellEnd"/>
+      <w:r>
+        <w:t xml:space="preserve"> e tornam-se </w:t>
+      </w:r>
+      <w:r>
+        <w:rPr>
+          <w:color w:val="00B050"/>
+        </w:rPr>
+        <w:t>usuários</w:t>
+      </w:r>
+      <w:r>
+        <w:t xml:space="preserve"> do </w:t>
+      </w:r>
+      <w:proofErr w:type="spellStart"/>
+      <w:r>
+        <w:t>app</w:t>
+      </w:r>
+      <w:proofErr w:type="spellEnd"/>
+      <w:r>
+        <w:t xml:space="preserve">, cada uma delas tem que indicar sua </w:t>
+      </w:r>
+      <w:r>
+        <w:rPr>
+          <w:color w:val="FF0000"/>
+        </w:rPr>
+        <w:t>data de nascimento</w:t>
+      </w:r>
+      <w:r>
+        <w:t xml:space="preserve"> e informar seu </w:t>
+      </w:r>
+      <w:r>
+        <w:rPr>
+          <w:color w:val="FF0000"/>
+        </w:rPr>
+        <w:t>nome</w:t>
+      </w:r>
+      <w:r>
+        <w:t xml:space="preserve"> e </w:t>
+      </w:r>
+      <w:r>
+        <w:rPr>
+          <w:color w:val="FF0000"/>
+        </w:rPr>
+        <w:t>endereço</w:t>
+      </w:r>
+      <w:r>
+        <w:t xml:space="preserve">. Cada usuário deve também ser </w:t>
+      </w:r>
+      <w:r>
+        <w:rPr>
+          <w:color w:val="FF0000"/>
+          <w:u w:val="single"/>
+        </w:rPr>
+        <w:t>identificado univocamente</w:t>
+      </w:r>
+      <w:r>
+        <w:t>.</w:t>
+      </w:r>
+    </w:p>
+    <w:p>
+      <w:pPr>
+        <w:ind w:firstLine="708"/>
+      </w:pPr>
+      <w:r>
+        <w:rPr>
+          <w:b/>
+        </w:rPr>
+        <w:t>c)</w:t>
+      </w:r>
+      <w:r>
+        <w:t xml:space="preserve"> Após a criação da conta, devem ser oferecidas três opções para os </w:t>
+      </w:r>
+      <w:r>
+        <w:rPr>
+          <w:color w:val="00B050"/>
+        </w:rPr>
+        <w:t>usuários</w:t>
+      </w:r>
+      <w:r>
+        <w:t xml:space="preserve">: a primeira opção no </w:t>
+      </w:r>
+      <w:proofErr w:type="spellStart"/>
+      <w:r>
+        <w:t>app</w:t>
+      </w:r>
+      <w:proofErr w:type="spellEnd"/>
+      <w:r>
+        <w:t xml:space="preserve"> é selecionar “</w:t>
+      </w:r>
+      <w:r>
+        <w:rPr>
+          <w:color w:val="92D050"/>
+        </w:rPr>
+        <w:t>dono de negócio</w:t>
+      </w:r>
+      <w:r>
+        <w:t xml:space="preserve">”. Desses donos de negócio, também é necessário solicitar suas contas no </w:t>
+      </w:r>
+      <w:proofErr w:type="spellStart"/>
+      <w:r>
+        <w:rPr>
+          <w:color w:val="C00000"/>
+        </w:rPr>
+        <w:t>LinkedIn</w:t>
+      </w:r>
+      <w:proofErr w:type="spellEnd"/>
+      <w:r>
+        <w:rPr>
+          <w:color w:val="C00000"/>
+        </w:rPr>
+        <w:t xml:space="preserve"> </w:t>
+      </w:r>
+      <w:r>
+        <w:t xml:space="preserve">para que seja possível adicioná-los na rede profissional dos donos do </w:t>
+      </w:r>
+      <w:proofErr w:type="spellStart"/>
+      <w:r>
+        <w:t>app</w:t>
+      </w:r>
+      <w:proofErr w:type="spellEnd"/>
+      <w:r>
+        <w:t>.</w:t>
+      </w:r>
+    </w:p>
+    <w:p>
+      <w:pPr>
+        <w:ind w:firstLine="708"/>
+      </w:pPr>
+      <w:proofErr w:type="gramStart"/>
+      <w:r>
+        <w:rPr>
+          <w:b/>
+        </w:rPr>
+        <w:t xml:space="preserve">d) </w:t>
+      </w:r>
+      <w:r>
+        <w:t>Todo</w:t>
+      </w:r>
+      <w:proofErr w:type="gramEnd"/>
+      <w:r>
+        <w:t xml:space="preserve"> </w:t>
+      </w:r>
+      <w:r>
+        <w:rPr>
+          <w:color w:val="00B050"/>
+        </w:rPr>
+        <w:t>dono</w:t>
+      </w:r>
+      <w:r>
+        <w:t xml:space="preserve"> de negócio pode </w:t>
+      </w:r>
+      <w:r>
+        <w:rPr>
+          <w:color w:val="00B0F0"/>
+        </w:rPr>
+        <w:t>possuir</w:t>
+      </w:r>
+      <w:r>
+        <w:t xml:space="preserve"> várias </w:t>
+      </w:r>
+      <w:r>
+        <w:rPr>
+          <w:color w:val="00B050"/>
+        </w:rPr>
+        <w:t>pizzarias</w:t>
+      </w:r>
+      <w:r>
+        <w:t>. Uma pizzaria tem que pertencer a um único dono.</w:t>
+      </w:r>
+    </w:p>
+    <w:p>
+      <w:pPr>
+        <w:ind w:firstLine="708"/>
+      </w:pPr>
+      <w:proofErr w:type="gramStart"/>
+      <w:r>
+        <w:rPr>
+          <w:b/>
+        </w:rPr>
+        <w:t>e)</w:t>
+      </w:r>
+      <w:r>
+        <w:t xml:space="preserve"> De</w:t>
+      </w:r>
+      <w:proofErr w:type="gramEnd"/>
+      <w:r>
+        <w:t xml:space="preserve"> cada uma dessas </w:t>
+      </w:r>
+      <w:r>
+        <w:rPr>
+          <w:color w:val="00B050"/>
+        </w:rPr>
+        <w:t>pizzarias</w:t>
+      </w:r>
+      <w:r>
+        <w:t xml:space="preserve">, é necessário registrar o </w:t>
+      </w:r>
+      <w:r>
+        <w:rPr>
+          <w:color w:val="FF0000"/>
+        </w:rPr>
+        <w:t>CEP</w:t>
+      </w:r>
+      <w:r>
+        <w:t xml:space="preserve">, </w:t>
+      </w:r>
+      <w:r>
+        <w:rPr>
+          <w:color w:val="FF0000"/>
+        </w:rPr>
+        <w:t>endereço</w:t>
+      </w:r>
+      <w:r>
+        <w:t xml:space="preserve">, </w:t>
+      </w:r>
+      <w:r>
+        <w:rPr>
+          <w:color w:val="FF0000"/>
+        </w:rPr>
+        <w:t>número de telefone</w:t>
+      </w:r>
+      <w:r>
+        <w:t xml:space="preserve">, </w:t>
+      </w:r>
+      <w:r>
+        <w:rPr>
+          <w:color w:val="FF0000"/>
+        </w:rPr>
+        <w:t>web site</w:t>
+      </w:r>
+      <w:r>
+        <w:t xml:space="preserve">, e os </w:t>
+      </w:r>
+      <w:r>
+        <w:rPr>
+          <w:color w:val="FF0000"/>
+        </w:rPr>
+        <w:t>horários de funcionamento (horário de abertura e horário de fechamento).</w:t>
+      </w:r>
+    </w:p>
+    <w:p>
+      <w:pPr>
+        <w:ind w:firstLine="708"/>
+      </w:pPr>
+      <w:proofErr w:type="gramStart"/>
+      <w:r>
+        <w:rPr>
+          <w:b/>
+        </w:rPr>
+        <w:t>f)</w:t>
+      </w:r>
+      <w:r>
+        <w:t xml:space="preserve"> Cada</w:t>
+      </w:r>
+      <w:proofErr w:type="gramEnd"/>
+      <w:r>
+        <w:t xml:space="preserve"> </w:t>
+      </w:r>
+      <w:r>
+        <w:rPr>
+          <w:color w:val="00B050"/>
+        </w:rPr>
+        <w:t>pizzaria</w:t>
+      </w:r>
+      <w:r>
+        <w:t xml:space="preserve"> pode </w:t>
+      </w:r>
+      <w:r>
+        <w:rPr>
+          <w:color w:val="00B0F0"/>
+        </w:rPr>
+        <w:t>oferecer</w:t>
+      </w:r>
+      <w:r>
+        <w:t xml:space="preserve"> diversas </w:t>
+      </w:r>
+      <w:r>
+        <w:rPr>
+          <w:color w:val="00B050"/>
+        </w:rPr>
+        <w:t>pizzas</w:t>
+      </w:r>
+      <w:r>
+        <w:t xml:space="preserve">. Para cada uma das pizzas é preciso registrar o </w:t>
+      </w:r>
+      <w:r>
+        <w:rPr>
+          <w:color w:val="FF0000"/>
+        </w:rPr>
+        <w:t>nome</w:t>
+      </w:r>
+      <w:r>
+        <w:t xml:space="preserve"> (</w:t>
+      </w:r>
+      <w:proofErr w:type="spellStart"/>
+      <w:r>
+        <w:t>marguerita</w:t>
+      </w:r>
+      <w:proofErr w:type="spellEnd"/>
+      <w:r>
+        <w:t xml:space="preserve">, quatro queijos, etc.) e o </w:t>
+      </w:r>
+      <w:r>
+        <w:rPr>
+          <w:color w:val="FF0000"/>
+        </w:rPr>
+        <w:t>preço</w:t>
+      </w:r>
+      <w:r>
+        <w:t xml:space="preserve">. Embora duas pizzas de pizzarias diferentes possam ter o mesmo nome, elas não serão exatamente iguais uma vez que o </w:t>
+      </w:r>
+      <w:r>
+        <w:rPr>
+          <w:color w:val="000000" w:themeColor="text1"/>
+        </w:rPr>
+        <w:t>sabor</w:t>
+      </w:r>
+      <w:r>
+        <w:t xml:space="preserve"> será diferente, e por isso devem ser consideradas únicas. Além disso, as pizzas devem ser distinguíveis mesmo que elas tenham o mesmo preço, por exemplo, uma pizza </w:t>
+      </w:r>
+      <w:proofErr w:type="spellStart"/>
+      <w:r>
+        <w:t>marguerita</w:t>
+      </w:r>
+      <w:proofErr w:type="spellEnd"/>
+      <w:r>
+        <w:t xml:space="preserve"> da Pizzaria Pronto de Uberlândia que custa R$48,00 deve ser distinguível da pizza </w:t>
+      </w:r>
+      <w:proofErr w:type="spellStart"/>
+      <w:r>
+        <w:t>marguerita</w:t>
+      </w:r>
+      <w:proofErr w:type="spellEnd"/>
+      <w:r>
+        <w:t xml:space="preserve"> da Pizzaria Papa Léguas de Araguari, que também custa R$48,00.</w:t>
+      </w:r>
+    </w:p>
+    <w:p>
+      <w:pPr>
+        <w:ind w:firstLine="708"/>
+      </w:pPr>
+      <w:proofErr w:type="gramStart"/>
+      <w:r>
+        <w:rPr>
+          <w:b/>
+        </w:rPr>
+        <w:t>g)</w:t>
+      </w:r>
+      <w:r>
+        <w:t xml:space="preserve"> As</w:t>
+      </w:r>
+      <w:proofErr w:type="gramEnd"/>
+      <w:r>
+        <w:t xml:space="preserve"> pizzas oferecidas pelas pizzarias são categorizadas com base em uma hierarquia de categoria fixa (por exemplo, a pizza </w:t>
+      </w:r>
+      <w:proofErr w:type="spellStart"/>
+      <w:r>
+        <w:t>marguerita</w:t>
+      </w:r>
+      <w:proofErr w:type="spellEnd"/>
+      <w:r>
+        <w:t xml:space="preserve"> pode ser categorizada como PIZZASALGADA -&gt; TRADICIONAL e a pizza quatro queijos pode ser categorizada com PIZZA SALGADA -&gt; ESPECIAL). Cada </w:t>
+      </w:r>
+      <w:r>
+        <w:rPr>
+          <w:color w:val="00B050"/>
+        </w:rPr>
+        <w:t>categoria</w:t>
+      </w:r>
+      <w:r>
+        <w:t xml:space="preserve"> é identificada por um </w:t>
+      </w:r>
+      <w:r>
+        <w:rPr>
+          <w:color w:val="FF0000"/>
+          <w:u w:val="single"/>
+        </w:rPr>
+        <w:t>código numérico</w:t>
+      </w:r>
+      <w:r>
+        <w:t xml:space="preserve"> e possui uma </w:t>
+      </w:r>
+      <w:r>
+        <w:rPr>
+          <w:color w:val="FF0000"/>
+        </w:rPr>
+        <w:t>descrição</w:t>
+      </w:r>
+      <w:r>
+        <w:t xml:space="preserve"> da categoria.</w:t>
+      </w:r>
+    </w:p>
+    <w:p>
+      <w:pPr>
+        <w:ind w:firstLine="708"/>
+      </w:pPr>
+      <w:proofErr w:type="gramStart"/>
+      <w:r>
+        <w:rPr>
+          <w:b/>
+        </w:rPr>
+        <w:t>h)</w:t>
+      </w:r>
+      <w:r>
+        <w:t xml:space="preserve"> Cada</w:t>
+      </w:r>
+      <w:proofErr w:type="gramEnd"/>
+      <w:r>
+        <w:t xml:space="preserve"> </w:t>
+      </w:r>
+      <w:r>
+        <w:rPr>
+          <w:color w:val="00B050"/>
+        </w:rPr>
+        <w:t>pizzaria</w:t>
+      </w:r>
+      <w:r>
+        <w:t xml:space="preserve"> pode </w:t>
+      </w:r>
+      <w:r>
+        <w:rPr>
+          <w:color w:val="00B0F0"/>
+        </w:rPr>
+        <w:t>oferecer</w:t>
+      </w:r>
+      <w:r>
+        <w:t xml:space="preserve"> também a entrega de </w:t>
+      </w:r>
+      <w:r>
+        <w:rPr>
+          <w:color w:val="00B050"/>
+        </w:rPr>
+        <w:t>acompanhamentos</w:t>
+      </w:r>
+      <w:r>
+        <w:t xml:space="preserve"> para as pizzas, como, bebidas, saladas e sobremesas. Para cada acompanhamento é necessário armazenar </w:t>
+      </w:r>
+      <w:r>
+        <w:rPr>
+          <w:color w:val="FF0000"/>
+        </w:rPr>
+        <w:t>nome</w:t>
+      </w:r>
+      <w:r>
+        <w:t xml:space="preserve">, </w:t>
+      </w:r>
+      <w:r>
+        <w:rPr>
+          <w:color w:val="FF0000"/>
+        </w:rPr>
+        <w:t>descrição</w:t>
+      </w:r>
+      <w:r>
+        <w:t xml:space="preserve">, </w:t>
+      </w:r>
+      <w:r>
+        <w:rPr>
+          <w:color w:val="FF0000"/>
+        </w:rPr>
+        <w:t>tipo de acompanhamento</w:t>
+      </w:r>
+      <w:r>
+        <w:t xml:space="preserve"> (bebida, salada ou sobremesa), e </w:t>
+      </w:r>
+      <w:r>
+        <w:rPr>
+          <w:color w:val="FF0000"/>
+        </w:rPr>
+        <w:t>preço</w:t>
+      </w:r>
+      <w:r>
+        <w:t xml:space="preserve">. Cada acompanhamento recebe um </w:t>
+      </w:r>
+      <w:r>
+        <w:rPr>
+          <w:color w:val="FF0000"/>
+          <w:u w:val="single"/>
+        </w:rPr>
+        <w:t>código</w:t>
+      </w:r>
+      <w:r>
+        <w:t xml:space="preserve"> que o distingue apenas entre os acompanhamentos de uma mesma pizzaria.</w:t>
+      </w:r>
+    </w:p>
+    <w:p>
+      <w:pPr>
+        <w:ind w:firstLine="708"/>
+      </w:pPr>
+      <w:r>
+        <w:rPr>
+          <w:b/>
+        </w:rPr>
+        <w:t>i)</w:t>
+      </w:r>
+      <w:r>
+        <w:t xml:space="preserve"> A segunda opção no </w:t>
+      </w:r>
+      <w:proofErr w:type="spellStart"/>
+      <w:r>
+        <w:t>app</w:t>
+      </w:r>
+      <w:proofErr w:type="spellEnd"/>
+      <w:r>
+        <w:t xml:space="preserve"> é selecionar “</w:t>
+      </w:r>
+      <w:r>
+        <w:rPr>
+          <w:color w:val="92D050"/>
+        </w:rPr>
+        <w:t>consumidor faminto</w:t>
+      </w:r>
+      <w:r>
+        <w:t xml:space="preserve">”. </w:t>
+      </w:r>
+      <w:r>
+        <w:t>Para esses</w:t>
+      </w:r>
+      <w:r>
+        <w:t xml:space="preserve"> consumidores famintos, é necessário saber qual o </w:t>
+      </w:r>
+      <w:r>
+        <w:rPr>
+          <w:color w:val="C00000"/>
+        </w:rPr>
+        <w:t>endereço de entrega</w:t>
+      </w:r>
+      <w:r>
+        <w:t>.</w:t>
+      </w:r>
+    </w:p>
+    <w:p>
+      <w:pPr>
+        <w:ind w:firstLine="708"/>
+      </w:pPr>
+      <w:r>
+        <w:rPr>
+          <w:b/>
+        </w:rPr>
+        <w:lastRenderedPageBreak/>
+        <w:t>j)</w:t>
+      </w:r>
+      <w:r>
+        <w:t xml:space="preserve"> </w:t>
+      </w:r>
+      <w:r>
+        <w:rPr>
+          <w:color w:val="92D050"/>
+        </w:rPr>
+        <w:t>Consumidores famintos</w:t>
+      </w:r>
+      <w:r>
+        <w:t xml:space="preserve"> podem </w:t>
+      </w:r>
+      <w:r>
+        <w:rPr>
+          <w:color w:val="00B0F0"/>
+        </w:rPr>
+        <w:t>fazer</w:t>
+      </w:r>
+      <w:r>
+        <w:t xml:space="preserve"> </w:t>
+      </w:r>
+      <w:r>
+        <w:rPr>
+          <w:color w:val="00B050"/>
+        </w:rPr>
+        <w:t>pedidos</w:t>
+      </w:r>
+      <w:r>
+        <w:t xml:space="preserve"> de pizzas com ou sem acompanhamentos. Cada </w:t>
+      </w:r>
+      <w:r>
+        <w:rPr>
+          <w:color w:val="00B050"/>
+        </w:rPr>
+        <w:t>pedido</w:t>
+      </w:r>
+      <w:r>
+        <w:t xml:space="preserve"> recebe um </w:t>
+      </w:r>
+      <w:r>
+        <w:rPr>
+          <w:color w:val="FF0000"/>
+          <w:u w:val="single"/>
+        </w:rPr>
+        <w:t>ID</w:t>
+      </w:r>
+      <w:r>
+        <w:t xml:space="preserve">, e é necessário que o </w:t>
+      </w:r>
+      <w:proofErr w:type="spellStart"/>
+      <w:r>
+        <w:t>app</w:t>
+      </w:r>
+      <w:proofErr w:type="spellEnd"/>
+      <w:r>
+        <w:t xml:space="preserve"> registre a </w:t>
+      </w:r>
+      <w:r>
+        <w:rPr>
+          <w:color w:val="FF0000"/>
+        </w:rPr>
+        <w:t>data e o horário</w:t>
+      </w:r>
+      <w:r>
+        <w:t xml:space="preserve"> em que o pedido foi feito. Também deve ser permitido que o consumidor faminto indique um </w:t>
+      </w:r>
+      <w:r>
+        <w:rPr>
+          <w:color w:val="FF0000"/>
+        </w:rPr>
+        <w:t>horário posterior para a entrega</w:t>
+      </w:r>
+      <w:r>
+        <w:t xml:space="preserve"> e deve ser perguntado para </w:t>
+      </w:r>
+      <w:r>
+        <w:rPr>
+          <w:color w:val="FF0000"/>
+        </w:rPr>
+        <w:t>quantas pessoas é o pedido</w:t>
+      </w:r>
+      <w:r>
+        <w:t>.</w:t>
+      </w:r>
+    </w:p>
+    <w:p>
+      <w:pPr>
+        <w:ind w:firstLine="708"/>
+      </w:pPr>
+      <w:proofErr w:type="gramStart"/>
+      <w:r>
+        <w:rPr>
+          <w:b/>
+        </w:rPr>
+        <w:t>k)</w:t>
+      </w:r>
+      <w:r>
+        <w:t xml:space="preserve"> </w:t>
+      </w:r>
+      <w:r>
+        <w:rPr>
+          <w:color w:val="000000" w:themeColor="text1"/>
+        </w:rPr>
+        <w:t>Um</w:t>
+      </w:r>
+      <w:proofErr w:type="gramEnd"/>
+      <w:r>
+        <w:rPr>
+          <w:color w:val="000000" w:themeColor="text1"/>
+        </w:rPr>
+        <w:t xml:space="preserve"> pedido pode </w:t>
+      </w:r>
+      <w:r>
+        <w:t xml:space="preserve">conter uma ou mais pizzas. Uma pizza pode ser incluída em vários pedidos. Para cada pizza pedida deve ser possível escolher </w:t>
+      </w:r>
+      <w:r>
+        <w:rPr>
+          <w:color w:val="FF0000"/>
+        </w:rPr>
+        <w:t>opções de preparação</w:t>
+      </w:r>
+      <w:r>
+        <w:t xml:space="preserve">. As opções de preparação devem incluir definição da </w:t>
+      </w:r>
+      <w:r>
+        <w:rPr>
+          <w:color w:val="FF0000"/>
+        </w:rPr>
+        <w:t>massa</w:t>
+      </w:r>
+      <w:r>
+        <w:t xml:space="preserve"> (fina, média ou grossa</w:t>
+      </w:r>
+      <w:proofErr w:type="gramStart"/>
+      <w:r>
+        <w:t>),</w:t>
+      </w:r>
+      <w:r>
+        <w:rPr>
+          <w:color w:val="FF0000"/>
+        </w:rPr>
+        <w:t>da</w:t>
+      </w:r>
+      <w:proofErr w:type="gramEnd"/>
+      <w:r>
+        <w:rPr>
+          <w:color w:val="FF0000"/>
+        </w:rPr>
+        <w:t xml:space="preserve"> borda</w:t>
+      </w:r>
+      <w:r>
+        <w:t xml:space="preserve"> (normal ou recheada com catupiry) e da </w:t>
+      </w:r>
+      <w:r>
+        <w:rPr>
+          <w:color w:val="FF0000"/>
+        </w:rPr>
+        <w:t>quantidade de molho</w:t>
+      </w:r>
+      <w:r>
+        <w:t xml:space="preserve"> (pouco, normal ou extra).</w:t>
+      </w:r>
+    </w:p>
+    <w:p>
+      <w:pPr>
+        <w:ind w:firstLine="708"/>
+      </w:pPr>
+      <w:proofErr w:type="gramStart"/>
+      <w:r>
+        <w:rPr>
+          <w:b/>
+        </w:rPr>
+        <w:t>l)</w:t>
+      </w:r>
+      <w:r>
+        <w:t xml:space="preserve"> </w:t>
+      </w:r>
+      <w:r>
+        <w:rPr>
+          <w:color w:val="222A35" w:themeColor="text2" w:themeShade="80"/>
+        </w:rPr>
+        <w:t>Um</w:t>
+      </w:r>
+      <w:proofErr w:type="gramEnd"/>
+      <w:r>
+        <w:rPr>
+          <w:color w:val="222A35" w:themeColor="text2" w:themeShade="80"/>
+        </w:rPr>
+        <w:t xml:space="preserve"> pedido pode </w:t>
+      </w:r>
+      <w:r>
+        <w:t xml:space="preserve">conter um ou mais </w:t>
+      </w:r>
+      <w:r>
+        <w:rPr>
+          <w:color w:val="222A35" w:themeColor="text2" w:themeShade="80"/>
+        </w:rPr>
+        <w:t>acompanhamentos.</w:t>
+      </w:r>
+      <w:r>
+        <w:t xml:space="preserve"> Para </w:t>
+      </w:r>
+      <w:r>
+        <w:rPr>
+          <w:color w:val="000000" w:themeColor="text1"/>
+        </w:rPr>
+        <w:t xml:space="preserve">cada acompanhamento </w:t>
+      </w:r>
+      <w:r>
+        <w:t xml:space="preserve">solicitado é necessário definir a </w:t>
+      </w:r>
+      <w:r>
+        <w:rPr>
+          <w:color w:val="FF0000"/>
+        </w:rPr>
+        <w:t>quantidade desejada</w:t>
+      </w:r>
+      <w:r>
+        <w:t xml:space="preserve"> do mesmo.</w:t>
+      </w:r>
+    </w:p>
+    <w:p>
+      <w:pPr>
+        <w:ind w:firstLine="708"/>
+      </w:pPr>
+      <w:proofErr w:type="gramStart"/>
+      <w:r>
+        <w:rPr>
+          <w:b/>
+        </w:rPr>
+        <w:t>m)</w:t>
+      </w:r>
+      <w:r>
+        <w:t xml:space="preserve"> Além</w:t>
+      </w:r>
+      <w:proofErr w:type="gramEnd"/>
+      <w:r>
+        <w:t xml:space="preserve"> disso, também deve ser permitido que o consumidor faminto </w:t>
+      </w:r>
+      <w:r>
+        <w:t xml:space="preserve">   </w:t>
+      </w:r>
+      <w:r>
+        <w:t xml:space="preserve">adicione ingredientes extras para cada pizza incluída em seu pedido. É importante notar que a adição de ingredientes extras na inclusão de uma pizza em um pedido é </w:t>
+      </w:r>
+      <w:r>
+        <w:rPr>
+          <w:b/>
+        </w:rPr>
+        <w:t>opcional</w:t>
+      </w:r>
+      <w:r>
+        <w:t xml:space="preserve">. Um mesmo ingrediente extra pode ser adicionado em várias inclusões de pizzas em pedidos. </w:t>
+      </w:r>
+    </w:p>
+    <w:p>
+      <w:pPr>
+        <w:ind w:firstLine="708"/>
+      </w:pPr>
+      <w:proofErr w:type="gramStart"/>
+      <w:r>
+        <w:rPr>
+          <w:b/>
+        </w:rPr>
+        <w:t>n)</w:t>
+      </w:r>
+      <w:r>
+        <w:t xml:space="preserve"> Para</w:t>
+      </w:r>
+      <w:proofErr w:type="gramEnd"/>
+      <w:r>
+        <w:t xml:space="preserve"> cada </w:t>
+      </w:r>
+      <w:r>
+        <w:rPr>
+          <w:color w:val="00B050"/>
+        </w:rPr>
+        <w:t>ingrediente extra</w:t>
+      </w:r>
+      <w:r>
+        <w:t xml:space="preserve"> é necessário saber seu </w:t>
+      </w:r>
+      <w:r>
+        <w:rPr>
+          <w:color w:val="FF0000"/>
+        </w:rPr>
+        <w:t>código identificador</w:t>
+      </w:r>
+      <w:r>
+        <w:t xml:space="preserve">, </w:t>
+      </w:r>
+      <w:r>
+        <w:rPr>
+          <w:color w:val="FF0000"/>
+        </w:rPr>
+        <w:t>nome</w:t>
+      </w:r>
+      <w:r>
+        <w:t xml:space="preserve"> e </w:t>
+      </w:r>
+      <w:r>
+        <w:rPr>
+          <w:color w:val="FF0000"/>
+        </w:rPr>
+        <w:t>preço</w:t>
+      </w:r>
+      <w:r>
+        <w:t>.</w:t>
+      </w:r>
+    </w:p>
+    <w:p>
+      <w:pPr>
+        <w:ind w:firstLine="708"/>
+      </w:pPr>
+      <w:proofErr w:type="spellStart"/>
+      <w:proofErr w:type="gramStart"/>
+      <w:r>
+        <w:rPr>
+          <w:b/>
+        </w:rPr>
+        <w:t>o</w:t>
+      </w:r>
+      <w:proofErr w:type="spellEnd"/>
+      <w:r>
+        <w:rPr>
+          <w:b/>
+        </w:rPr>
+        <w:t>)</w:t>
+      </w:r>
+      <w:r>
+        <w:t xml:space="preserve"> Além</w:t>
+      </w:r>
+      <w:proofErr w:type="gramEnd"/>
+      <w:r>
+        <w:t xml:space="preserve"> disso, um tipo especial de pedido pode ser feito: o </w:t>
+      </w:r>
+      <w:r>
+        <w:rPr>
+          <w:color w:val="92D050"/>
+        </w:rPr>
+        <w:t>pedido de entretenimento</w:t>
+      </w:r>
+      <w:r>
+        <w:t xml:space="preserve">. Nem todo pedido tem que ser um pedido de entretenimento. Mas quando um consumidor faminto indica que ele ou ela querem ser entretidos enquanto comem a pizza, será necessário registrar as informações de um pedido padrão e também o </w:t>
+      </w:r>
+      <w:r>
+        <w:rPr>
+          <w:color w:val="FF0000"/>
+        </w:rPr>
+        <w:t>tipo de entretenimento</w:t>
+      </w:r>
+      <w:r>
+        <w:t xml:space="preserve"> que o usuário quer e por quanto tempo (a </w:t>
+      </w:r>
+      <w:r>
+        <w:rPr>
+          <w:color w:val="FF0000"/>
+        </w:rPr>
+        <w:t>duração</w:t>
+      </w:r>
+      <w:r>
+        <w:t>).</w:t>
+      </w:r>
+    </w:p>
+    <w:p>
+      <w:pPr>
+        <w:ind w:firstLine="708"/>
+      </w:pPr>
+      <w:r>
+        <w:rPr>
+          <w:b/>
+        </w:rPr>
+        <w:t>p)</w:t>
+      </w:r>
+      <w:r>
+        <w:t xml:space="preserve"> O </w:t>
+      </w:r>
+      <w:r>
+        <w:rPr>
+          <w:color w:val="FF0000"/>
+        </w:rPr>
+        <w:t>custo total</w:t>
+      </w:r>
+      <w:r>
+        <w:t xml:space="preserve"> do </w:t>
+      </w:r>
+      <w:r>
+        <w:rPr>
+          <w:color w:val="00B050"/>
+        </w:rPr>
+        <w:t>pedido</w:t>
+      </w:r>
+      <w:r>
+        <w:t xml:space="preserve"> deve ser </w:t>
+      </w:r>
+      <w:r>
+        <w:rPr>
+          <w:b/>
+        </w:rPr>
+        <w:t>calculado</w:t>
+      </w:r>
+      <w:r>
+        <w:t xml:space="preserve"> com base nas pizzas escolhidas (levando em consideração também os ingredientes extras adicionados) e nos acompanhamentos e entretenimentos selecionados.</w:t>
+      </w:r>
+    </w:p>
+    <w:p>
+      <w:pPr>
+        <w:ind w:firstLine="708"/>
+      </w:pPr>
+      <w:r>
+        <w:rPr>
+          <w:b/>
+        </w:rPr>
+        <w:t>q)</w:t>
+      </w:r>
+      <w:r>
+        <w:t xml:space="preserve"> A terceira opção no </w:t>
+      </w:r>
+      <w:proofErr w:type="spellStart"/>
+      <w:r>
+        <w:t>app</w:t>
+      </w:r>
+      <w:proofErr w:type="spellEnd"/>
+      <w:r>
+        <w:t xml:space="preserve"> é selecionar “</w:t>
+      </w:r>
+      <w:r>
+        <w:rPr>
+          <w:color w:val="92D050"/>
+        </w:rPr>
+        <w:t>animador</w:t>
+      </w:r>
+      <w:r>
+        <w:t xml:space="preserve">”. Quando um usuário seleciona animador, ele tem que fornecer um </w:t>
+      </w:r>
+      <w:r>
+        <w:rPr>
+          <w:color w:val="C00000"/>
+        </w:rPr>
+        <w:t>nome artístico</w:t>
+      </w:r>
+      <w:r>
+        <w:t xml:space="preserve">, escrever uma </w:t>
+      </w:r>
+      <w:r>
+        <w:rPr>
+          <w:color w:val="C00000"/>
+        </w:rPr>
+        <w:t>biografia</w:t>
+      </w:r>
+      <w:r>
+        <w:t xml:space="preserve"> resumida sobre ele mesmo, e indicar o </w:t>
+      </w:r>
+      <w:r>
+        <w:rPr>
+          <w:color w:val="C00000"/>
+        </w:rPr>
+        <w:t>preço</w:t>
+      </w:r>
+      <w:r>
+        <w:t xml:space="preserve"> pa</w:t>
+      </w:r>
+      <w:r>
+        <w:t>ra 30 minutos de entretenimento.</w:t>
+      </w:r>
+    </w:p>
+    <w:p>
+      <w:pPr>
+        <w:ind w:firstLine="708"/>
+      </w:pPr>
+      <w:proofErr w:type="gramStart"/>
+      <w:r>
+        <w:rPr>
+          <w:b/>
+        </w:rPr>
+        <w:t>r)</w:t>
+      </w:r>
+      <w:r>
+        <w:t xml:space="preserve"> Todo</w:t>
+      </w:r>
+      <w:proofErr w:type="gramEnd"/>
+      <w:r>
+        <w:t xml:space="preserve"> </w:t>
+      </w:r>
+      <w:r>
+        <w:rPr>
+          <w:color w:val="92D050"/>
+        </w:rPr>
+        <w:t>pedido de entretenimento</w:t>
+      </w:r>
+      <w:r>
+        <w:t xml:space="preserve"> é </w:t>
+      </w:r>
+      <w:r>
+        <w:rPr>
+          <w:color w:val="00B0F0"/>
+        </w:rPr>
+        <w:t>atendido</w:t>
+      </w:r>
+      <w:r>
+        <w:t xml:space="preserve"> por exatamente um </w:t>
+      </w:r>
+      <w:r>
+        <w:rPr>
+          <w:color w:val="92D050"/>
+        </w:rPr>
+        <w:t>animador</w:t>
+      </w:r>
+      <w:r>
+        <w:t>.</w:t>
+      </w:r>
+    </w:p>
+    <w:p>
+      <w:pPr>
+        <w:ind w:firstLine="708"/>
+      </w:pPr>
+      <w:r>
+        <w:rPr>
+          <w:b/>
+        </w:rPr>
+        <w:lastRenderedPageBreak/>
+        <w:t>s)</w:t>
+      </w:r>
+      <w:r>
+        <w:t xml:space="preserve"> Cada </w:t>
+      </w:r>
+      <w:r>
+        <w:rPr>
+          <w:color w:val="92D050"/>
+        </w:rPr>
+        <w:t>animador</w:t>
+      </w:r>
+      <w:r>
+        <w:t xml:space="preserve"> pode escolher para cada </w:t>
+      </w:r>
+      <w:proofErr w:type="gramStart"/>
+      <w:r>
+        <w:rPr>
+          <w:color w:val="00B050"/>
+        </w:rPr>
+        <w:t>pizzaria</w:t>
+      </w:r>
+      <w:r>
+        <w:t>(</w:t>
+      </w:r>
+      <w:proofErr w:type="gramEnd"/>
+      <w:r>
+        <w:t xml:space="preserve">s) ele/ela quer trabalhar. Para cada pizzaria que um animador quiser trabalhar, ele/ela deve indicar sua </w:t>
+      </w:r>
+      <w:r>
+        <w:rPr>
+          <w:color w:val="FF0000"/>
+        </w:rPr>
+        <w:t>disponibilidade</w:t>
+      </w:r>
+      <w:r>
+        <w:t xml:space="preserve"> por dia (Segunda, Terça, Quarta, etc.).</w:t>
+      </w:r>
+      <w:r>
+        <w:t xml:space="preserve"> </w:t>
+      </w:r>
+    </w:p>
+    <w:p>
+      <w:pPr>
+        <w:ind w:firstLine="708"/>
+      </w:pPr>
+      <w:r>
+        <w:rPr>
+          <w:b/>
+        </w:rPr>
+        <w:t>t)</w:t>
+      </w:r>
+      <w:r>
+        <w:t xml:space="preserve"> O aplicativo deve ser capaz de registrar os </w:t>
+      </w:r>
+      <w:r>
+        <w:rPr>
+          <w:color w:val="92D050"/>
+        </w:rPr>
+        <w:t>entregadores</w:t>
+      </w:r>
+      <w:r>
+        <w:t xml:space="preserve">, sendo animador uma subclasse do entregador. O entregador deve registrar a </w:t>
+      </w:r>
+      <w:r>
+        <w:rPr>
+          <w:color w:val="FF0000"/>
+        </w:rPr>
+        <w:t>placa do veículo</w:t>
+      </w:r>
+      <w:r>
+        <w:t xml:space="preserve"> para que o cliente possa identifica-lo em maior detalhe. O entregador é responsável pela </w:t>
+      </w:r>
+      <w:r>
+        <w:rPr>
+          <w:color w:val="00B0F0"/>
+        </w:rPr>
+        <w:t>entrega</w:t>
+      </w:r>
+      <w:r>
+        <w:t>, opcional,</w:t>
+      </w:r>
+      <w:r>
+        <w:t xml:space="preserve"> de pedidos </w:t>
+      </w:r>
+      <w:r>
+        <w:t>convencionais.</w:t>
+      </w:r>
+    </w:p>
+    <w:p>
+      <w:pPr>
+        <w:ind w:firstLine="708"/>
+      </w:pPr>
+      <w:r>
+        <w:rPr>
+          <w:b/>
+        </w:rPr>
+        <w:t>u)</w:t>
+      </w:r>
+      <w:r>
+        <w:t xml:space="preserve"> O pedido deve registrar o </w:t>
+      </w:r>
+      <w:r>
+        <w:rPr>
+          <w:color w:val="00B050"/>
+        </w:rPr>
+        <w:t xml:space="preserve">método de </w:t>
+      </w:r>
+      <w:r>
+        <w:rPr>
+          <w:color w:val="00B0F0"/>
+        </w:rPr>
+        <w:t>pagamento</w:t>
+      </w:r>
+      <w:r>
+        <w:t xml:space="preserve">, sendo este, identificado pelo </w:t>
+      </w:r>
+      <w:r>
+        <w:rPr>
+          <w:color w:val="FF0000"/>
+        </w:rPr>
+        <w:t xml:space="preserve">nome </w:t>
+      </w:r>
+      <w:r>
+        <w:t xml:space="preserve">(cartão ou dinheiro). Caso o método dinheiro seja escolhido, é necessário que o </w:t>
+      </w:r>
+      <w:r>
+        <w:rPr>
+          <w:color w:val="FF0000"/>
+        </w:rPr>
+        <w:t>troco</w:t>
+      </w:r>
+      <w:r>
+        <w:t xml:space="preserve"> seja indicado, caso necessário. Da mesma forma caso o método cartão seja escolhido, é necessário indicar a </w:t>
+      </w:r>
+      <w:r>
+        <w:rPr>
+          <w:color w:val="FF0000"/>
+        </w:rPr>
+        <w:t xml:space="preserve">bandeira </w:t>
+      </w:r>
+      <w:r>
+        <w:t xml:space="preserve">do cartão. Não existem pedidos ou pedidos animados que não sejam pagos. </w:t>
+      </w:r>
+    </w:p>
+    <w:p/>
+    <w:p>
+      <w:pPr>
+        <w:pStyle w:val="Ttulo1"/>
+        <w:rPr>
+          <w:rFonts w:eastAsia="Times New Roman"/>
+          <w:lang w:eastAsia="pt-BR"/>
+        </w:rPr>
+      </w:pPr>
+      <w:bookmarkStart w:id="2" w:name="_Toc72737479"/>
+      <w:r>
+        <w:rPr>
+          <w:rFonts w:eastAsia="Times New Roman"/>
+          <w:lang w:eastAsia="pt-BR"/>
+        </w:rPr>
+        <w:t>ESQUEMA CONCEITUAL:</w:t>
+      </w:r>
+      <w:bookmarkEnd w:id="2"/>
+    </w:p>
+    <w:p>
+      <w:pPr>
+        <w:rPr>
+          <w:lang w:eastAsia="pt-BR"/>
+        </w:rPr>
+      </w:pPr>
+    </w:p>
+    <w:p>
+      <w:pPr>
+        <w:rPr>
+          <w:lang w:eastAsia="pt-BR"/>
+        </w:rPr>
+      </w:pPr>
+      <w:r>
+        <w:rPr>
+          <w:lang w:eastAsia="pt-BR"/>
+        </w:rPr>
+        <w:tab/>
+        <w:t xml:space="preserve">Será exibido </w:t>
+      </w:r>
+      <w:r>
+        <w:rPr>
+          <w:lang w:eastAsia="pt-BR"/>
+        </w:rPr>
+        <w:t xml:space="preserve">a seguir o esquema conceitual </w:t>
+      </w:r>
+      <w:r>
+        <w:rPr>
+          <w:lang w:eastAsia="pt-BR"/>
+        </w:rPr>
+        <w:t xml:space="preserve">completo </w:t>
+      </w:r>
+      <w:r>
+        <w:rPr>
+          <w:lang w:eastAsia="pt-BR"/>
+        </w:rPr>
+        <w:t>da especificação do problema</w:t>
+      </w:r>
+      <w:r>
+        <w:rPr>
+          <w:lang w:eastAsia="pt-BR"/>
+        </w:rPr>
+        <w:t xml:space="preserve"> e logo após, o detalhamento dos porquês que nos levaram a esquematizar da maneira apresentada:</w:t>
+      </w:r>
+    </w:p>
+    <w:p>
+      <w:pPr>
+        <w:keepNext/>
+      </w:pPr>
+      <w:r>
+        <w:rPr>
+          <w:noProof/>
+          <w:lang w:eastAsia="pt-BR"/>
+        </w:rPr>
+        <w:lastRenderedPageBreak/>
+        <w:drawing>
+          <wp:inline distT="0" distB="0" distL="0" distR="0">
+            <wp:extent cx="5434189" cy="4084686"/>
+            <wp:effectExtent l="0" t="0" r="0" b="0"/>
+            <wp:docPr id="2" name="Imagem 2" descr="C:\Users\1511 IRON\Desktop\Banco_de_Dados\MER-X.png"/>
+            <wp:cNvGraphicFramePr>
+              <a:graphicFrameLocks xmlns:a="http://schemas.openxmlformats.org/drawingml/2006/main" noChangeAspect="1"/>
+            </wp:cNvGraphicFramePr>
+            <a:graphic xmlns:a="http://schemas.openxmlformats.org/drawingml/2006/main">
+              <a:graphicData uri="http://schemas.openxmlformats.org/drawingml/2006/picture">
+                <pic:pic xmlns:pic="http://schemas.openxmlformats.org/drawingml/2006/picture">
+                  <pic:nvPicPr>
+                    <pic:cNvPr id="0" name="Picture 1" descr="C:\Users\1511 IRON\Desktop\Banco_de_Dados\MER-X.png"/>
+                    <pic:cNvPicPr>
+                      <a:picLocks noChangeAspect="1" noChangeArrowheads="1"/>
+                    </pic:cNvPicPr>
+                  </pic:nvPicPr>
+                  <pic:blipFill>
+                    <a:blip r:embed="rId10" cstate="print">
+                      <a:extLst>
+                        <a:ext uri="{28A0092B-C50C-407E-A947-70E740481C1C}">
+                          <a14:useLocalDpi xmlns:a14="http://schemas.microsoft.com/office/drawing/2010/main" val="0"/>
+                        </a:ext>
+                      </a:extLst>
+                    </a:blip>
+                    <a:srcRect/>
+                    <a:stretch>
+                      <a:fillRect/>
+                    </a:stretch>
+                  </pic:blipFill>
+                  <pic:spPr bwMode="auto">
+                    <a:xfrm>
+                      <a:off x="0" y="0"/>
+                      <a:ext cx="5456426" cy="4101401"/>
+                    </a:xfrm>
+                    <a:prstGeom prst="rect">
+                      <a:avLst/>
+                    </a:prstGeom>
+                    <a:noFill/>
+                    <a:ln>
+                      <a:noFill/>
+                    </a:ln>
+                  </pic:spPr>
+                </pic:pic>
+              </a:graphicData>
+            </a:graphic>
+          </wp:inline>
+        </w:drawing>
+      </w:r>
+    </w:p>
+    <w:p>
+      <w:pPr>
+        <w:pStyle w:val="Legenda"/>
+        <w:rPr>
+          <w:lang w:eastAsia="pt-BR"/>
+        </w:rPr>
+      </w:pPr>
+      <w:r>
+        <w:t xml:space="preserve">Figura </w:t>
+      </w:r>
+      <w:r>
+        <w:fldChar w:fldCharType="begin"/>
+      </w:r>
+      <w:r>
+        <w:instrText xml:space="preserve"> SEQ Figura \* ARABIC </w:instrText>
+      </w:r>
+      <w:r>
+        <w:fldChar w:fldCharType="separate"/>
+      </w:r>
+      <w:r>
+        <w:rPr>
+          <w:noProof/>
+        </w:rPr>
+        <w:t>1</w:t>
+      </w:r>
+      <w:r>
+        <w:fldChar w:fldCharType="end"/>
+      </w:r>
+      <w:r>
+        <w:t xml:space="preserve"> - Esquema conceitual do aplicativo especificado.</w:t>
+      </w:r>
+    </w:p>
+    <w:p>
+      <w:pPr>
+        <w:rPr>
+          <w:lang w:eastAsia="pt-BR"/>
+        </w:rPr>
+      </w:pPr>
     </w:p>
     <w:sectPr>
-      <w:footerReference w:type="default" r:id="rId9"/>
+      <w:footerReference w:type="default" r:id="rId11"/>
       <w:pgSz w:w="11906" w:h="16838"/>
       <w:pgMar w:top="1417" w:right="1701" w:bottom="1417" w:left="1701" w:header="708" w:footer="708" w:gutter="0"/>
       <w:cols w:space="708"/>
@@ -2000,6 +3027,7 @@
         <w:docPartUnique/>
       </w:docPartObj>
     </w:sdtPr>
+    <w:sdtEndPr/>
     <w:sdtContent>
       <w:p>
         <w:pPr>
@@ -2058,6 +3086,211 @@
     </w:p>
   </w:footnote>
 </w:footnotes>
+</file>
+
+<file path=word/numbering.xml><?xml version="1.0" encoding="utf-8"?>
+<w:numbering xmlns:wpc="http://schemas.microsoft.com/office/word/2010/wordprocessingCanvas" xmlns:cx="http://schemas.microsoft.com/office/drawing/2014/chartex" xmlns:cx1="http://schemas.microsoft.com/office/drawing/2015/9/8/chartex" xmlns:mc="http://schemas.openxmlformats.org/markup-compatibility/2006" xmlns:o="urn:schemas-microsoft-com:office:office" xmlns:r="http://schemas.openxmlformats.org/officeDocument/2006/relationships" xmlns:m="http://schemas.openxmlformats.org/officeDocument/2006/math" xmlns:v="urn:schemas-microsoft-com:vml" xmlns:wp14="http://schemas.microsoft.com/office/word/2010/wordprocessingDrawing" xmlns:wp="http://schemas.openxmlformats.org/drawingml/2006/wordprocessingDrawing" xmlns:w10="urn:schemas-microsoft-com:office:word" xmlns:w="http://schemas.openxmlformats.org/wordprocessingml/2006/main" xmlns:w14="http://schemas.microsoft.com/office/word/2010/wordml" xmlns:w15="http://schemas.microsoft.com/office/word/2012/wordml" xmlns:w16se="http://schemas.microsoft.com/office/word/2015/wordml/symex" xmlns:wpg="http://schemas.microsoft.com/office/word/2010/wordprocessingGroup" xmlns:wpi="http://schemas.microsoft.com/office/word/2010/wordprocessingInk" xmlns:wne="http://schemas.microsoft.com/office/word/2006/wordml" xmlns:wps="http://schemas.microsoft.com/office/word/2010/wordprocessingShape" mc:Ignorable="w14 w15 w16se wp14">
+  <w:abstractNum w:abstractNumId="0" w15:restartNumberingAfterBreak="0">
+    <w:nsid w:val="2EEC6A2A"/>
+    <w:multiLevelType w:val="hybridMultilevel"/>
+    <w:tmpl w:val="D22BB50F"/>
+    <w:lvl w:ilvl="0" w:tplc="FFFFFFFF">
+      <w:start w:val="1"/>
+      <w:numFmt w:val="lowerLetter"/>
+      <w:lvlText w:val=""/>
+      <w:lvlJc w:val="left"/>
+    </w:lvl>
+    <w:lvl w:ilvl="1" w:tplc="FFFFFFFF">
+      <w:numFmt w:val="decimal"/>
+      <w:lvlText w:val=""/>
+      <w:lvlJc w:val="left"/>
+    </w:lvl>
+    <w:lvl w:ilvl="2" w:tplc="FFFFFFFF">
+      <w:numFmt w:val="decimal"/>
+      <w:lvlText w:val=""/>
+      <w:lvlJc w:val="left"/>
+    </w:lvl>
+    <w:lvl w:ilvl="3" w:tplc="FFFFFFFF">
+      <w:numFmt w:val="decimal"/>
+      <w:lvlText w:val=""/>
+      <w:lvlJc w:val="left"/>
+    </w:lvl>
+    <w:lvl w:ilvl="4" w:tplc="FFFFFFFF">
+      <w:numFmt w:val="decimal"/>
+      <w:lvlText w:val=""/>
+      <w:lvlJc w:val="left"/>
+    </w:lvl>
+    <w:lvl w:ilvl="5" w:tplc="FFFFFFFF">
+      <w:numFmt w:val="decimal"/>
+      <w:lvlText w:val=""/>
+      <w:lvlJc w:val="left"/>
+    </w:lvl>
+    <w:lvl w:ilvl="6" w:tplc="FFFFFFFF">
+      <w:numFmt w:val="decimal"/>
+      <w:lvlText w:val=""/>
+      <w:lvlJc w:val="left"/>
+    </w:lvl>
+    <w:lvl w:ilvl="7" w:tplc="FFFFFFFF">
+      <w:numFmt w:val="decimal"/>
+      <w:lvlText w:val=""/>
+      <w:lvlJc w:val="left"/>
+    </w:lvl>
+    <w:lvl w:ilvl="8" w:tplc="FFFFFFFF">
+      <w:numFmt w:val="decimal"/>
+      <w:lvlText w:val=""/>
+      <w:lvlJc w:val="left"/>
+    </w:lvl>
+  </w:abstractNum>
+  <w:abstractNum w:abstractNumId="1" w15:restartNumberingAfterBreak="0">
+    <w:nsid w:val="47026D1C"/>
+    <w:multiLevelType w:val="hybridMultilevel"/>
+    <w:tmpl w:val="7A72FFDE"/>
+    <w:lvl w:ilvl="0" w:tplc="7362DC7E">
+      <w:start w:val="1"/>
+      <w:numFmt w:val="lowerLetter"/>
+      <w:lvlText w:val="%1)"/>
+      <w:lvlJc w:val="left"/>
+      <w:pPr>
+        <w:ind w:left="1068" w:hanging="360"/>
+      </w:pPr>
+      <w:rPr>
+        <w:rFonts w:hint="default"/>
+      </w:rPr>
+    </w:lvl>
+    <w:lvl w:ilvl="1" w:tplc="04160019" w:tentative="1">
+      <w:start w:val="1"/>
+      <w:numFmt w:val="lowerLetter"/>
+      <w:lvlText w:val="%2."/>
+      <w:lvlJc w:val="left"/>
+      <w:pPr>
+        <w:ind w:left="1788" w:hanging="360"/>
+      </w:pPr>
+    </w:lvl>
+    <w:lvl w:ilvl="2" w:tplc="0416001B" w:tentative="1">
+      <w:start w:val="1"/>
+      <w:numFmt w:val="lowerRoman"/>
+      <w:lvlText w:val="%3."/>
+      <w:lvlJc w:val="right"/>
+      <w:pPr>
+        <w:ind w:left="2508" w:hanging="180"/>
+      </w:pPr>
+    </w:lvl>
+    <w:lvl w:ilvl="3" w:tplc="0416000F" w:tentative="1">
+      <w:start w:val="1"/>
+      <w:numFmt w:val="decimal"/>
+      <w:lvlText w:val="%4."/>
+      <w:lvlJc w:val="left"/>
+      <w:pPr>
+        <w:ind w:left="3228" w:hanging="360"/>
+      </w:pPr>
+    </w:lvl>
+    <w:lvl w:ilvl="4" w:tplc="04160019" w:tentative="1">
+      <w:start w:val="1"/>
+      <w:numFmt w:val="lowerLetter"/>
+      <w:lvlText w:val="%5."/>
+      <w:lvlJc w:val="left"/>
+      <w:pPr>
+        <w:ind w:left="3948" w:hanging="360"/>
+      </w:pPr>
+    </w:lvl>
+    <w:lvl w:ilvl="5" w:tplc="0416001B" w:tentative="1">
+      <w:start w:val="1"/>
+      <w:numFmt w:val="lowerRoman"/>
+      <w:lvlText w:val="%6."/>
+      <w:lvlJc w:val="right"/>
+      <w:pPr>
+        <w:ind w:left="4668" w:hanging="180"/>
+      </w:pPr>
+    </w:lvl>
+    <w:lvl w:ilvl="6" w:tplc="0416000F" w:tentative="1">
+      <w:start w:val="1"/>
+      <w:numFmt w:val="decimal"/>
+      <w:lvlText w:val="%7."/>
+      <w:lvlJc w:val="left"/>
+      <w:pPr>
+        <w:ind w:left="5388" w:hanging="360"/>
+      </w:pPr>
+    </w:lvl>
+    <w:lvl w:ilvl="7" w:tplc="04160019" w:tentative="1">
+      <w:start w:val="1"/>
+      <w:numFmt w:val="lowerLetter"/>
+      <w:lvlText w:val="%8."/>
+      <w:lvlJc w:val="left"/>
+      <w:pPr>
+        <w:ind w:left="6108" w:hanging="360"/>
+      </w:pPr>
+    </w:lvl>
+    <w:lvl w:ilvl="8" w:tplc="0416001B" w:tentative="1">
+      <w:start w:val="1"/>
+      <w:numFmt w:val="lowerRoman"/>
+      <w:lvlText w:val="%9."/>
+      <w:lvlJc w:val="right"/>
+      <w:pPr>
+        <w:ind w:left="6828" w:hanging="180"/>
+      </w:pPr>
+    </w:lvl>
+  </w:abstractNum>
+  <w:abstractNum w:abstractNumId="2" w15:restartNumberingAfterBreak="0">
+    <w:nsid w:val="7C81664D"/>
+    <w:multiLevelType w:val="hybridMultilevel"/>
+    <w:tmpl w:val="2EDF4697"/>
+    <w:lvl w:ilvl="0" w:tplc="FFFFFFFF">
+      <w:start w:val="1"/>
+      <w:numFmt w:val="lowerLetter"/>
+      <w:lvlText w:val=""/>
+      <w:lvlJc w:val="left"/>
+    </w:lvl>
+    <w:lvl w:ilvl="1" w:tplc="FFFFFFFF">
+      <w:numFmt w:val="decimal"/>
+      <w:lvlText w:val=""/>
+      <w:lvlJc w:val="left"/>
+    </w:lvl>
+    <w:lvl w:ilvl="2" w:tplc="FFFFFFFF">
+      <w:numFmt w:val="decimal"/>
+      <w:lvlText w:val=""/>
+      <w:lvlJc w:val="left"/>
+    </w:lvl>
+    <w:lvl w:ilvl="3" w:tplc="FFFFFFFF">
+      <w:numFmt w:val="decimal"/>
+      <w:lvlText w:val=""/>
+      <w:lvlJc w:val="left"/>
+    </w:lvl>
+    <w:lvl w:ilvl="4" w:tplc="FFFFFFFF">
+      <w:numFmt w:val="decimal"/>
+      <w:lvlText w:val=""/>
+      <w:lvlJc w:val="left"/>
+    </w:lvl>
+    <w:lvl w:ilvl="5" w:tplc="FFFFFFFF">
+      <w:numFmt w:val="decimal"/>
+      <w:lvlText w:val=""/>
+      <w:lvlJc w:val="left"/>
+    </w:lvl>
+    <w:lvl w:ilvl="6" w:tplc="FFFFFFFF">
+      <w:numFmt w:val="decimal"/>
+      <w:lvlText w:val=""/>
+      <w:lvlJc w:val="left"/>
+    </w:lvl>
+    <w:lvl w:ilvl="7" w:tplc="FFFFFFFF">
+      <w:numFmt w:val="decimal"/>
+      <w:lvlText w:val=""/>
+      <w:lvlJc w:val="left"/>
+    </w:lvl>
+    <w:lvl w:ilvl="8" w:tplc="FFFFFFFF">
+      <w:numFmt w:val="decimal"/>
+      <w:lvlText w:val=""/>
+      <w:lvlJc w:val="left"/>
+    </w:lvl>
+  </w:abstractNum>
+  <w:num w:numId="1">
+    <w:abstractNumId w:val="1"/>
+  </w:num>
+  <w:num w:numId="2">
+    <w:abstractNumId w:val="0"/>
+  </w:num>
+  <w:num w:numId="3">
+    <w:abstractNumId w:val="2"/>
+  </w:num>
+</w:numbering>
 </file>
 
 <file path=word/styles.xml><?xml version="1.0" encoding="utf-8"?>
@@ -2453,10 +3686,14 @@
   <w:style w:type="paragraph" w:default="1" w:styleId="Normal">
     <w:name w:val="Normal"/>
     <w:qFormat/>
-    <w:rsid w:val="00AA11E3"/>
+    <w:rsid w:val="003658C6"/>
+    <w:pPr>
+      <w:spacing w:line="360" w:lineRule="auto"/>
+      <w:jc w:val="both"/>
+    </w:pPr>
     <w:rPr>
       <w:rFonts w:ascii="Times New Roman" w:hAnsi="Times New Roman"/>
-      <w:sz w:val="20"/>
+      <w:sz w:val="24"/>
     </w:rPr>
   </w:style>
   <w:style w:type="paragraph" w:styleId="Ttulo1">
@@ -2499,7 +3736,6 @@
     <w:rPr>
       <w:rFonts w:eastAsiaTheme="majorEastAsia" w:cstheme="majorBidi"/>
       <w:b/>
-      <w:sz w:val="24"/>
       <w:szCs w:val="26"/>
     </w:rPr>
   </w:style>
@@ -2542,7 +3778,6 @@
     </w:pPr>
     <w:rPr>
       <w:rFonts w:eastAsia="Times New Roman" w:cs="Times New Roman"/>
-      <w:sz w:val="24"/>
       <w:szCs w:val="24"/>
       <w:lang w:eastAsia="pt-BR"/>
     </w:rPr>
@@ -2722,6 +3957,91 @@
       <w:color w:val="2E74B5" w:themeColor="accent1" w:themeShade="BF"/>
       <w:sz w:val="32"/>
       <w:lang w:eastAsia="pt-BR"/>
+    </w:rPr>
+  </w:style>
+  <w:style w:type="character" w:customStyle="1" w:styleId="fontstyle21">
+    <w:name w:val="fontstyle21"/>
+    <w:basedOn w:val="Fontepargpadro"/>
+    <w:rsid w:val="00D4158A"/>
+    <w:rPr>
+      <w:rFonts w:ascii="Wingdings-Regular" w:hAnsi="Wingdings-Regular" w:hint="default"/>
+      <w:b w:val="0"/>
+      <w:bCs w:val="0"/>
+      <w:i w:val="0"/>
+      <w:iCs w:val="0"/>
+      <w:color w:val="000000"/>
+      <w:sz w:val="24"/>
+      <w:szCs w:val="24"/>
+    </w:rPr>
+  </w:style>
+  <w:style w:type="paragraph" w:styleId="PargrafodaLista">
+    <w:name w:val="List Paragraph"/>
+    <w:basedOn w:val="Normal"/>
+    <w:uiPriority w:val="34"/>
+    <w:qFormat/>
+    <w:rsid w:val="00D4158A"/>
+    <w:pPr>
+      <w:ind w:left="720"/>
+      <w:contextualSpacing/>
+    </w:pPr>
+  </w:style>
+  <w:style w:type="paragraph" w:customStyle="1" w:styleId="Default">
+    <w:name w:val="Default"/>
+    <w:rsid w:val="00EB0D4A"/>
+    <w:pPr>
+      <w:autoSpaceDE w:val="0"/>
+      <w:autoSpaceDN w:val="0"/>
+      <w:adjustRightInd w:val="0"/>
+      <w:spacing w:after="0" w:line="240" w:lineRule="auto"/>
+    </w:pPr>
+    <w:rPr>
+      <w:rFonts w:ascii="Times New Roman" w:hAnsi="Times New Roman" w:cs="Times New Roman"/>
+      <w:color w:val="000000"/>
+      <w:sz w:val="24"/>
+      <w:szCs w:val="24"/>
+      <w:lang w:val="en-US"/>
+    </w:rPr>
+  </w:style>
+  <w:style w:type="paragraph" w:styleId="Sumrio1">
+    <w:name w:val="toc 1"/>
+    <w:basedOn w:val="Normal"/>
+    <w:next w:val="Normal"/>
+    <w:autoRedefine/>
+    <w:uiPriority w:val="39"/>
+    <w:unhideWhenUsed/>
+    <w:rsid w:val="00F106D8"/>
+    <w:pPr>
+      <w:spacing w:after="100"/>
+    </w:pPr>
+  </w:style>
+  <w:style w:type="character" w:styleId="Hyperlink">
+    <w:name w:val="Hyperlink"/>
+    <w:basedOn w:val="Fontepargpadro"/>
+    <w:uiPriority w:val="99"/>
+    <w:unhideWhenUsed/>
+    <w:rsid w:val="00F106D8"/>
+    <w:rPr>
+      <w:color w:val="0563C1" w:themeColor="hyperlink"/>
+      <w:u w:val="single"/>
+    </w:rPr>
+  </w:style>
+  <w:style w:type="paragraph" w:styleId="Legenda">
+    <w:name w:val="caption"/>
+    <w:basedOn w:val="Normal"/>
+    <w:next w:val="Normal"/>
+    <w:uiPriority w:val="35"/>
+    <w:unhideWhenUsed/>
+    <w:qFormat/>
+    <w:rsid w:val="00AC4F5E"/>
+    <w:pPr>
+      <w:spacing w:after="200" w:line="240" w:lineRule="auto"/>
+      <w:jc w:val="center"/>
+    </w:pPr>
+    <w:rPr>
+      <w:b/>
+      <w:iCs/>
+      <w:sz w:val="20"/>
+      <w:szCs w:val="18"/>
     </w:rPr>
   </w:style>
 </w:styles>
@@ -2993,7 +4313,7 @@
 </file>
 
 <file path=customXml/itemProps1.xml><?xml version="1.0" encoding="utf-8"?>
-<ds:datastoreItem xmlns:ds="http://schemas.openxmlformats.org/officeDocument/2006/customXml" ds:itemID="{783A6341-C2C3-4C00-9768-310A28FC572A}">
+<ds:datastoreItem xmlns:ds="http://schemas.openxmlformats.org/officeDocument/2006/customXml" ds:itemID="{FF7C735E-83C3-4150-A58D-3EC1F5DD8542}">
   <ds:schemaRefs>
     <ds:schemaRef ds:uri="http://schemas.openxmlformats.org/officeDocument/2006/bibliography"/>
   </ds:schemaRefs>

</xml_diff>